<commit_message>
Finish CreateJob Posting and viewJobPosting at department Page, data for database, delete Job Posting in WishList, Create Round, SRS Starting
</commit_message>
<xml_diff>
--- a/2023.Spring _ E-recruiment_Mini Capstone Project _ Final Report.docx
+++ b/2023.Spring _ E-recruiment_Mini Capstone Project _ Final Report.docx
@@ -184,10 +184,7 @@
               </w:rPr>
             </w:pPr>
             <w:r>
-              <w:t>Group</w:t>
-            </w:r>
-            <w:r>
-              <w:t xml:space="preserve"> </w:t>
+              <w:t xml:space="preserve">Group </w:t>
             </w:r>
             <w:r>
               <w:t>8</w:t>
@@ -236,7 +233,7 @@
               <w:t>– SE1</w:t>
             </w:r>
             <w:r>
-              <w:t>61404 (Leader)</w:t>
+              <w:t xml:space="preserve">61404 </w:t>
             </w:r>
           </w:p>
           <w:p>
@@ -694,10 +691,7 @@
         </w:p>
         <w:p>
           <w:r>
-            <w:t xml:space="preserve">      1.4 </w:t>
-          </w:r>
-          <w:r>
-            <w:t>Definition, Acronyms and Abbreviations</w:t>
+            <w:t xml:space="preserve">      1.4 Definition, Acronyms and Abbreviations</w:t>
           </w:r>
           <w:r>
             <w:t>……………………………………………………………………</w:t>
@@ -830,16 +824,7 @@
         </w:numPr>
       </w:pPr>
       <w:r>
-        <w:t xml:space="preserve">Software type:  </w:t>
-      </w:r>
-      <w:r>
-        <w:t xml:space="preserve">Web </w:t>
-      </w:r>
-      <w:r>
-        <w:t>A</w:t>
-      </w:r>
-      <w:r>
-        <w:t>pplication</w:t>
+        <w:t>Software type:  Web Application</w:t>
       </w:r>
     </w:p>
     <w:p>
@@ -1389,10 +1374,7 @@
         <w:t xml:space="preserve">  1.</w:t>
       </w:r>
       <w:r>
-        <w:t>3</w:t>
-      </w:r>
-      <w:r>
-        <w:t xml:space="preserve">. </w:t>
+        <w:t xml:space="preserve">3. </w:t>
       </w:r>
       <w:r>
         <w:t xml:space="preserve"> </w:t>
@@ -1452,10 +1434,7 @@
         <w:t xml:space="preserve">  1.</w:t>
       </w:r>
       <w:r>
-        <w:t>4</w:t>
-      </w:r>
-      <w:r>
-        <w:t>.</w:t>
+        <w:t>4.</w:t>
       </w:r>
       <w:r>
         <w:t xml:space="preserve"> </w:t>
@@ -4763,6 +4742,7 @@
   <w:style w:type="character" w:default="1" w:styleId="DefaultParagraphFont">
     <w:name w:val="Default Paragraph Font"/>
     <w:uiPriority w:val="1"/>
+    <w:semiHidden/>
     <w:unhideWhenUsed/>
   </w:style>
   <w:style w:type="table" w:default="1" w:styleId="TableNormal">

</xml_diff>

<commit_message>
Finish CreateJob Posting and viewJobPosting at department Page, data for database, delete Job Posting in WishList, Create Round
</commit_message>
<xml_diff>
--- a/2023.Spring _ E-recruiment_Mini Capstone Project _ Final Report.docx
+++ b/2023.Spring _ E-recruiment_Mini Capstone Project _ Final Report.docx
@@ -8,14 +8,77 @@
         <w:jc w:val="center"/>
       </w:pPr>
       <w:r>
+        <w:drawing>
+          <wp:inline distT="0" distB="0" distL="0" distR="0" wp14:anchorId="0691BF93" wp14:editId="206F1EC8">
+            <wp:extent cx="1562318" cy="914528"/>
+            <wp:effectExtent l="0" t="0" r="0" b="0"/>
+            <wp:docPr id="1" name="Picture 1" descr="A picture containing graphical user interface&#10;&#10;Description automatically generated"/>
+            <wp:cNvGraphicFramePr>
+              <a:graphicFrameLocks xmlns:a="http://schemas.openxmlformats.org/drawingml/2006/main" noChangeAspect="1"/>
+            </wp:cNvGraphicFramePr>
+            <a:graphic xmlns:a="http://schemas.openxmlformats.org/drawingml/2006/main">
+              <a:graphicData uri="http://schemas.openxmlformats.org/drawingml/2006/picture">
+                <pic:pic xmlns:pic="http://schemas.openxmlformats.org/drawingml/2006/picture">
+                  <pic:nvPicPr>
+                    <pic:cNvPr id="1" name="Picture 1" descr="A picture containing graphical user interface&#10;&#10;Description automatically generated"/>
+                    <pic:cNvPicPr/>
+                  </pic:nvPicPr>
+                  <pic:blipFill>
+                    <a:blip r:embed="rId8"/>
+                    <a:stretch>
+                      <a:fillRect/>
+                    </a:stretch>
+                  </pic:blipFill>
+                  <pic:spPr>
+                    <a:xfrm>
+                      <a:off x="0" y="0"/>
+                      <a:ext cx="1562318" cy="914528"/>
+                    </a:xfrm>
+                    <a:prstGeom prst="rect">
+                      <a:avLst/>
+                    </a:prstGeom>
+                  </pic:spPr>
+                </pic:pic>
+              </a:graphicData>
+            </a:graphic>
+          </wp:inline>
+        </w:drawing>
+      </w:r>
+      <w:r>
         <w:rPr>
           <w:noProof/>
           <w:lang w:val="en-US"/>
         </w:rPr>
         <w:drawing>
-          <wp:inline distT="0" distB="0" distL="0" distR="0" wp14:anchorId="7A44B326" wp14:editId="3899BA5B">
-            <wp:extent cx="2702618" cy="830580"/>
-            <wp:effectExtent l="0" t="0" r="2540" b="7620"/>
+          <wp:anchor distT="0" distB="0" distL="114300" distR="114300" simplePos="0" relativeHeight="251658240" behindDoc="0" locked="0" layoutInCell="1" allowOverlap="1" wp14:anchorId="7A44B326" wp14:editId="61DB8550">
+            <wp:simplePos x="0" y="0"/>
+            <wp:positionH relativeFrom="column">
+              <wp:posOffset>2390775</wp:posOffset>
+            </wp:positionH>
+            <wp:positionV relativeFrom="paragraph">
+              <wp:posOffset>71755</wp:posOffset>
+            </wp:positionV>
+            <wp:extent cx="2521585" cy="829945"/>
+            <wp:effectExtent l="0" t="0" r="0" b="8255"/>
+            <wp:wrapThrough wrapText="bothSides">
+              <wp:wrapPolygon edited="0">
+                <wp:start x="7017" y="0"/>
+                <wp:lineTo x="5711" y="992"/>
+                <wp:lineTo x="4732" y="4462"/>
+                <wp:lineTo x="4732" y="7933"/>
+                <wp:lineTo x="0" y="14378"/>
+                <wp:lineTo x="0" y="20823"/>
+                <wp:lineTo x="10607" y="21319"/>
+                <wp:lineTo x="15502" y="21319"/>
+                <wp:lineTo x="21377" y="20823"/>
+                <wp:lineTo x="21377" y="14378"/>
+                <wp:lineTo x="16481" y="7933"/>
+                <wp:lineTo x="16971" y="5454"/>
+                <wp:lineTo x="15339" y="3966"/>
+                <wp:lineTo x="8975" y="0"/>
+                <wp:lineTo x="7017" y="0"/>
+              </wp:wrapPolygon>
+            </wp:wrapThrough>
             <wp:docPr id="5" name="Picture 5"/>
             <wp:cNvGraphicFramePr>
               <a:graphicFrameLocks xmlns:a="http://schemas.openxmlformats.org/drawingml/2006/main" noChangeAspect="1"/>
@@ -24,13 +87,13 @@
               <a:graphicData uri="http://schemas.openxmlformats.org/drawingml/2006/picture">
                 <pic:pic xmlns:pic="http://schemas.openxmlformats.org/drawingml/2006/picture">
                   <pic:nvPicPr>
-                    <pic:cNvPr id="0" name="Picture 2"/>
+                    <pic:cNvPr id="5" name="Picture 5"/>
                     <pic:cNvPicPr>
                       <a:picLocks noChangeAspect="1" noChangeArrowheads="1"/>
                     </pic:cNvPicPr>
                   </pic:nvPicPr>
                   <pic:blipFill>
-                    <a:blip r:embed="rId8">
+                    <a:blip r:embed="rId9">
                       <a:extLst>
                         <a:ext uri="{28A0092B-C50C-407E-A947-70E740481C1C}">
                           <a14:useLocalDpi xmlns:a14="http://schemas.microsoft.com/office/drawing/2010/main" val="0"/>
@@ -45,7 +108,7 @@
                   <pic:spPr bwMode="auto">
                     <a:xfrm>
                       <a:off x="0" y="0"/>
-                      <a:ext cx="2707537" cy="832092"/>
+                      <a:ext cx="2521585" cy="829945"/>
                     </a:xfrm>
                     <a:prstGeom prst="rect">
                       <a:avLst/>
@@ -55,7 +118,7 @@
                 </pic:pic>
               </a:graphicData>
             </a:graphic>
-          </wp:inline>
+          </wp:anchor>
         </w:drawing>
       </w:r>
     </w:p>
@@ -94,6 +157,16 @@
         </w:rPr>
         <w:t>uitMent</w:t>
       </w:r>
+    </w:p>
+    <w:p>
+      <w:pPr>
+        <w:jc w:val="center"/>
+        <w:rPr>
+          <w:caps/>
+          <w:color w:val="C00000"/>
+          <w:sz w:val="56"/>
+        </w:rPr>
+      </w:pPr>
     </w:p>
     <w:p>
       <w:pPr>
@@ -230,10 +303,13 @@
               <w:t>Lê Đăng Khoa</w:t>
             </w:r>
             <w:r>
+              <w:t xml:space="preserve"> </w:t>
+            </w:r>
+            <w:r>
               <w:t>– SE1</w:t>
             </w:r>
             <w:r>
-              <w:t xml:space="preserve">61404 </w:t>
+              <w:t>61404 (Leader)</w:t>
             </w:r>
           </w:p>
           <w:p>
@@ -244,6 +320,9 @@
               <w:t>Lồ Quang Thắng</w:t>
             </w:r>
             <w:r>
+              <w:t xml:space="preserve"> </w:t>
+            </w:r>
+            <w:r>
               <w:t xml:space="preserve"> – SE</w:t>
             </w:r>
             <w:r>
@@ -261,6 +340,9 @@
               <w:t>Nguyễn Đức Toàn</w:t>
             </w:r>
             <w:r>
+              <w:t xml:space="preserve"> </w:t>
+            </w:r>
+            <w:r>
               <w:t xml:space="preserve"> – SE1</w:t>
             </w:r>
             <w:r>
@@ -299,6 +381,9 @@
             </w:pPr>
             <w:r>
               <w:t>Lê Quang Phú</w:t>
+            </w:r>
+            <w:r>
+              <w:t xml:space="preserve"> </w:t>
             </w:r>
             <w:r>
               <w:t xml:space="preserve"> – SE</w:t>
@@ -378,22 +463,6 @@
     </w:p>
     <w:p>
       <w:pPr>
-        <w:jc w:val="center"/>
-        <w:rPr>
-          <w:sz w:val="44"/>
-        </w:rPr>
-      </w:pPr>
-    </w:p>
-    <w:p>
-      <w:pPr>
-        <w:jc w:val="center"/>
-        <w:rPr>
-          <w:sz w:val="44"/>
-        </w:rPr>
-      </w:pPr>
-    </w:p>
-    <w:p>
-      <w:pPr>
         <w:spacing w:before="89"/>
         <w:ind w:left="2160" w:right="2171" w:firstLine="720"/>
         <w:jc w:val="center"/>
@@ -414,6 +483,8 @@
       <w:r>
         <w:rPr>
           <w:rFonts w:cstheme="minorHAnsi"/>
+          <w:b/>
+          <w:bCs/>
           <w:sz w:val="28"/>
           <w:szCs w:val="28"/>
         </w:rPr>
@@ -422,6 +493,8 @@
       <w:r>
         <w:rPr>
           <w:rFonts w:cstheme="minorHAnsi"/>
+          <w:b/>
+          <w:bCs/>
           <w:sz w:val="28"/>
           <w:szCs w:val="28"/>
         </w:rPr>
@@ -430,6 +503,8 @@
       <w:r>
         <w:rPr>
           <w:rFonts w:cstheme="minorHAnsi"/>
+          <w:b/>
+          <w:bCs/>
           <w:sz w:val="28"/>
           <w:szCs w:val="28"/>
         </w:rPr>
@@ -438,6 +513,8 @@
       <w:r>
         <w:rPr>
           <w:rFonts w:cstheme="minorHAnsi"/>
+          <w:b/>
+          <w:bCs/>
           <w:sz w:val="28"/>
           <w:szCs w:val="28"/>
         </w:rPr>
@@ -446,6 +523,8 @@
       <w:r>
         <w:rPr>
           <w:rFonts w:cstheme="minorHAnsi"/>
+          <w:b/>
+          <w:bCs/>
           <w:sz w:val="28"/>
           <w:szCs w:val="28"/>
         </w:rPr>
@@ -454,6 +533,8 @@
       <w:r>
         <w:rPr>
           <w:rFonts w:cstheme="minorHAnsi"/>
+          <w:b/>
+          <w:bCs/>
           <w:sz w:val="28"/>
           <w:szCs w:val="28"/>
         </w:rPr>
@@ -475,7 +556,6 @@
           <w:color w:val="auto"/>
           <w:sz w:val="22"/>
           <w:szCs w:val="22"/>
-          <w:lang w:val="en-GB"/>
         </w:rPr>
         <w:id w:val="-541902765"/>
         <w:docPartObj>
@@ -485,15 +565,28 @@
       </w:sdtPr>
       <w:sdtEndPr>
         <w:rPr>
+          <w:b w:val="0"/>
+          <w:bCs w:val="0"/>
           <w:noProof/>
         </w:rPr>
       </w:sdtEndPr>
       <w:sdtContent>
         <w:p>
           <w:pPr>
-            <w:pStyle w:val="TOCHeading"/>
+            <w:pStyle w:val="Heading1"/>
+            <w:numPr>
+              <w:ilvl w:val="0"/>
+              <w:numId w:val="0"/>
+            </w:numPr>
+            <w:ind w:left="720" w:hanging="360"/>
+            <w:rPr>
+              <w:color w:val="2E74B5" w:themeColor="accent1" w:themeShade="BF"/>
+            </w:rPr>
           </w:pPr>
           <w:r>
+            <w:rPr>
+              <w:color w:val="2E74B5" w:themeColor="accent1" w:themeShade="BF"/>
+            </w:rPr>
             <w:t>Table of Contents</w:t>
           </w:r>
         </w:p>
@@ -697,7 +790,15 @@
             <w:t>……………………………………………………………………</w:t>
           </w:r>
           <w:r>
-            <w:t xml:space="preserve">        </w:t>
+            <w:t xml:space="preserve">       </w:t>
+          </w:r>
+        </w:p>
+        <w:p>
+          <w:r>
+            <w:t>2. Overal Definition</w:t>
+          </w:r>
+          <w:r>
+            <w:t xml:space="preserve"> </w:t>
           </w:r>
         </w:p>
         <w:p>
@@ -726,29 +827,22 @@
     <w:p>
       <w:pPr>
         <w:pStyle w:val="Heading1"/>
-        <w:rPr>
-          <w:b w:val="0"/>
-        </w:rPr>
+        <w:numPr>
+          <w:ilvl w:val="0"/>
+          <w:numId w:val="0"/>
+        </w:numPr>
+        <w:ind w:left="720" w:hanging="360"/>
       </w:pPr>
       <w:bookmarkStart w:id="0" w:name="_Toc71022106"/>
       <w:r>
-        <w:rPr>
-          <w:b w:val="0"/>
-        </w:rPr>
         <w:lastRenderedPageBreak/>
         <w:t>1</w:t>
       </w:r>
       <w:r>
-        <w:rPr>
-          <w:b w:val="0"/>
-        </w:rPr>
         <w:t xml:space="preserve">. </w:t>
       </w:r>
       <w:bookmarkEnd w:id="0"/>
       <w:r>
-        <w:rPr>
-          <w:b w:val="0"/>
-        </w:rPr>
         <w:t>Project Introduction</w:t>
       </w:r>
     </w:p>
@@ -884,8 +978,12 @@
         <w:tc>
           <w:tcPr>
             <w:tcW w:w="3013" w:type="dxa"/>
+            <w:shd w:val="clear" w:color="auto" w:fill="FFD966" w:themeFill="accent4" w:themeFillTint="99"/>
           </w:tcPr>
           <w:p>
+            <w:pPr>
+              <w:jc w:val="center"/>
+            </w:pPr>
             <w:r>
               <w:t>Full Name</w:t>
             </w:r>
@@ -894,8 +992,12 @@
         <w:tc>
           <w:tcPr>
             <w:tcW w:w="3013" w:type="dxa"/>
+            <w:shd w:val="clear" w:color="auto" w:fill="FFD966" w:themeFill="accent4" w:themeFillTint="99"/>
           </w:tcPr>
           <w:p>
+            <w:pPr>
+              <w:jc w:val="center"/>
+            </w:pPr>
             <w:r>
               <w:t>Email</w:t>
             </w:r>
@@ -904,8 +1006,12 @@
         <w:tc>
           <w:tcPr>
             <w:tcW w:w="3014" w:type="dxa"/>
+            <w:shd w:val="clear" w:color="auto" w:fill="FFD966" w:themeFill="accent4" w:themeFillTint="99"/>
           </w:tcPr>
           <w:p>
+            <w:pPr>
+              <w:jc w:val="center"/>
+            </w:pPr>
             <w:r>
               <w:t>Title</w:t>
             </w:r>
@@ -985,8 +1091,8 @@
         <w:tblLook w:val="04A0" w:firstRow="1" w:lastRow="0" w:firstColumn="1" w:lastColumn="0" w:noHBand="0" w:noVBand="1"/>
       </w:tblPr>
       <w:tblGrid>
-        <w:gridCol w:w="2111"/>
-        <w:gridCol w:w="1821"/>
+        <w:gridCol w:w="2515"/>
+        <w:gridCol w:w="1417"/>
         <w:gridCol w:w="2957"/>
         <w:gridCol w:w="2151"/>
       </w:tblGrid>
@@ -996,9 +1102,13 @@
         </w:trPr>
         <w:tc>
           <w:tcPr>
-            <w:tcW w:w="2111" w:type="dxa"/>
+            <w:tcW w:w="2515" w:type="dxa"/>
+            <w:shd w:val="clear" w:color="auto" w:fill="FFD966" w:themeFill="accent4" w:themeFillTint="99"/>
           </w:tcPr>
           <w:p>
+            <w:pPr>
+              <w:jc w:val="center"/>
+            </w:pPr>
             <w:r>
               <w:t>Full Name</w:t>
             </w:r>
@@ -1006,9 +1116,13 @@
         </w:tc>
         <w:tc>
           <w:tcPr>
-            <w:tcW w:w="1821" w:type="dxa"/>
+            <w:tcW w:w="1417" w:type="dxa"/>
+            <w:shd w:val="clear" w:color="auto" w:fill="FFD966" w:themeFill="accent4" w:themeFillTint="99"/>
           </w:tcPr>
           <w:p>
+            <w:pPr>
+              <w:jc w:val="center"/>
+            </w:pPr>
             <w:r>
               <w:t>Student Id</w:t>
             </w:r>
@@ -1017,8 +1131,12 @@
         <w:tc>
           <w:tcPr>
             <w:tcW w:w="2957" w:type="dxa"/>
+            <w:shd w:val="clear" w:color="auto" w:fill="FFD966" w:themeFill="accent4" w:themeFillTint="99"/>
           </w:tcPr>
           <w:p>
+            <w:pPr>
+              <w:jc w:val="center"/>
+            </w:pPr>
             <w:r>
               <w:t>Email</w:t>
             </w:r>
@@ -1027,8 +1145,12 @@
         <w:tc>
           <w:tcPr>
             <w:tcW w:w="2151" w:type="dxa"/>
+            <w:shd w:val="clear" w:color="auto" w:fill="FFD966" w:themeFill="accent4" w:themeFillTint="99"/>
           </w:tcPr>
           <w:p>
+            <w:pPr>
+              <w:jc w:val="center"/>
+            </w:pPr>
             <w:r>
               <w:t>Title</w:t>
             </w:r>
@@ -1036,9 +1158,12 @@
         </w:tc>
       </w:tr>
       <w:tr>
+        <w:trPr>
+          <w:trHeight w:val="208"/>
+        </w:trPr>
         <w:tc>
           <w:tcPr>
-            <w:tcW w:w="2111" w:type="dxa"/>
+            <w:tcW w:w="2515" w:type="dxa"/>
           </w:tcPr>
           <w:p>
             <w:r>
@@ -1048,7 +1173,7 @@
         </w:tc>
         <w:tc>
           <w:tcPr>
-            <w:tcW w:w="1821" w:type="dxa"/>
+            <w:tcW w:w="1417" w:type="dxa"/>
           </w:tcPr>
           <w:p>
             <w:pPr>
@@ -1091,7 +1216,7 @@
       <w:tr>
         <w:tc>
           <w:tcPr>
-            <w:tcW w:w="2111" w:type="dxa"/>
+            <w:tcW w:w="2515" w:type="dxa"/>
           </w:tcPr>
           <w:p>
             <w:r>
@@ -1101,7 +1226,7 @@
         </w:tc>
         <w:tc>
           <w:tcPr>
-            <w:tcW w:w="1821" w:type="dxa"/>
+            <w:tcW w:w="1417" w:type="dxa"/>
           </w:tcPr>
           <w:p>
             <w:pPr>
@@ -1152,7 +1277,7 @@
       <w:tr>
         <w:tc>
           <w:tcPr>
-            <w:tcW w:w="2111" w:type="dxa"/>
+            <w:tcW w:w="2515" w:type="dxa"/>
           </w:tcPr>
           <w:p>
             <w:r>
@@ -1162,7 +1287,7 @@
         </w:tc>
         <w:tc>
           <w:tcPr>
-            <w:tcW w:w="1821" w:type="dxa"/>
+            <w:tcW w:w="1417" w:type="dxa"/>
           </w:tcPr>
           <w:p>
             <w:pPr>
@@ -1205,9 +1330,12 @@
         </w:tc>
       </w:tr>
       <w:tr>
+        <w:trPr>
+          <w:trHeight w:val="361"/>
+        </w:trPr>
         <w:tc>
           <w:tcPr>
-            <w:tcW w:w="2111" w:type="dxa"/>
+            <w:tcW w:w="2515" w:type="dxa"/>
           </w:tcPr>
           <w:p>
             <w:r>
@@ -1217,7 +1345,7 @@
         </w:tc>
         <w:tc>
           <w:tcPr>
-            <w:tcW w:w="1821" w:type="dxa"/>
+            <w:tcW w:w="1417" w:type="dxa"/>
           </w:tcPr>
           <w:p>
             <w:pPr>
@@ -1268,7 +1396,7 @@
       <w:tr>
         <w:tc>
           <w:tcPr>
-            <w:tcW w:w="2111" w:type="dxa"/>
+            <w:tcW w:w="2515" w:type="dxa"/>
           </w:tcPr>
           <w:p>
             <w:r>
@@ -1278,7 +1406,7 @@
         </w:tc>
         <w:tc>
           <w:tcPr>
-            <w:tcW w:w="1821" w:type="dxa"/>
+            <w:tcW w:w="1417" w:type="dxa"/>
           </w:tcPr>
           <w:p>
             <w:pPr>
@@ -1423,7 +1551,13 @@
         <w:t xml:space="preserve">In addition, </w:t>
       </w:r>
       <w:r>
-        <w:t>the E-recruitment software can also provide other supporting features such as automatic email sending to candidates, scheduling interviews, automatic candidate filtering, generating reports and statistics on the recruitment process, and other features to improve the efficiency and quality of the recruitment process.</w:t>
+        <w:t xml:space="preserve">the E-recruitment </w:t>
+      </w:r>
+      <w:r>
+        <w:t>application</w:t>
+      </w:r>
+      <w:r>
+        <w:t xml:space="preserve"> can also provide other supporting features such as automatic email sending to candidates, scheduling interviews, automatic candidate filtering, generating reports and statistics on the recruitment process, and other features to improve the efficiency and quality of the recruitment process.</w:t>
       </w:r>
     </w:p>
     <w:p>
@@ -1431,19 +1565,1677 @@
         <w:pStyle w:val="Heading2"/>
       </w:pPr>
       <w:r>
-        <w:t xml:space="preserve">  1.</w:t>
-      </w:r>
-      <w:r>
-        <w:t>4.</w:t>
-      </w:r>
-      <w:r>
-        <w:t xml:space="preserve"> </w:t>
-      </w:r>
-      <w:r>
-        <w:t xml:space="preserve">Definition, Acronyms and Abbreviations  </w:t>
-      </w:r>
+        <w:t xml:space="preserve">  </w:t>
+      </w:r>
+    </w:p>
+    <w:p>
+      <w:pPr>
+        <w:pStyle w:val="Heading2"/>
+      </w:pPr>
+    </w:p>
+    <w:p>
+      <w:pPr>
+        <w:pStyle w:val="Heading2"/>
+      </w:pPr>
     </w:p>
     <w:p/>
+    <w:p/>
+    <w:p>
+      <w:pPr>
+        <w:pStyle w:val="Heading1"/>
+      </w:pPr>
+      <w:r>
+        <w:lastRenderedPageBreak/>
+        <w:t>Overal Description</w:t>
+      </w:r>
+    </w:p>
+    <w:p>
+      <w:pPr>
+        <w:pStyle w:val="Heading2"/>
+        <w:numPr>
+          <w:ilvl w:val="1"/>
+          <w:numId w:val="26"/>
+        </w:numPr>
+      </w:pPr>
+      <w:r>
+        <w:t>Application</w:t>
+      </w:r>
+      <w:r>
+        <w:t xml:space="preserve"> </w:t>
+      </w:r>
+      <w:r>
+        <w:t>Overview</w:t>
+      </w:r>
+    </w:p>
+    <w:p>
+      <w:pPr>
+        <w:pStyle w:val="ListParagraph"/>
+        <w:ind w:left="1095"/>
+      </w:pPr>
+    </w:p>
+    <w:p>
+      <w:pPr>
+        <w:ind w:firstLine="720"/>
+        <w:rPr>
+          <w:b/>
+          <w:bCs/>
+        </w:rPr>
+      </w:pPr>
+      <w:r>
+        <w:rPr>
+          <w:b/>
+          <w:bCs/>
+        </w:rPr>
+        <w:t>2.1.</w:t>
+      </w:r>
+      <w:r>
+        <w:rPr>
+          <w:b/>
+          <w:bCs/>
+        </w:rPr>
+        <w:t>1</w:t>
+      </w:r>
+      <w:r>
+        <w:rPr>
+          <w:b/>
+          <w:bCs/>
+        </w:rPr>
+        <w:t xml:space="preserve">. </w:t>
+      </w:r>
+      <w:r>
+        <w:rPr>
+          <w:b/>
+          <w:bCs/>
+        </w:rPr>
+        <w:t>User</w:t>
+      </w:r>
+      <w:r>
+        <w:rPr>
+          <w:b/>
+          <w:bCs/>
+        </w:rPr>
+        <w:t xml:space="preserve"> Requirements</w:t>
+      </w:r>
+    </w:p>
+    <w:p>
+      <w:pPr>
+        <w:pStyle w:val="ListParagraph"/>
+        <w:ind w:left="1095"/>
+      </w:pPr>
+      <w:r>
+        <w:t xml:space="preserve">Actor interacting with application. Users </w:t>
+      </w:r>
+      <w:r>
+        <w:t>can</w:t>
+      </w:r>
+      <w:r>
+        <w:t xml:space="preserve"> access some following functions: </w:t>
+      </w:r>
+    </w:p>
+    <w:p>
+      <w:pPr>
+        <w:pStyle w:val="ListParagraph"/>
+        <w:numPr>
+          <w:ilvl w:val="3"/>
+          <w:numId w:val="24"/>
+        </w:numPr>
+        <w:jc w:val="both"/>
+        <w:rPr>
+          <w:b/>
+          <w:bCs/>
+        </w:rPr>
+      </w:pPr>
+      <w:r>
+        <w:rPr>
+          <w:b/>
+          <w:bCs/>
+        </w:rPr>
+        <w:t xml:space="preserve">View Job Posting </w:t>
+      </w:r>
+    </w:p>
+    <w:p>
+      <w:pPr>
+        <w:pStyle w:val="ListParagraph"/>
+        <w:numPr>
+          <w:ilvl w:val="3"/>
+          <w:numId w:val="24"/>
+        </w:numPr>
+        <w:jc w:val="both"/>
+        <w:rPr>
+          <w:b/>
+          <w:bCs/>
+        </w:rPr>
+      </w:pPr>
+      <w:r>
+        <w:rPr>
+          <w:b/>
+          <w:bCs/>
+        </w:rPr>
+        <w:t xml:space="preserve">Login </w:t>
+      </w:r>
+    </w:p>
+    <w:p>
+      <w:pPr>
+        <w:pStyle w:val="ListParagraph"/>
+        <w:ind w:left="1095"/>
+      </w:pPr>
+    </w:p>
+    <w:p>
+      <w:pPr>
+        <w:ind w:firstLine="720"/>
+        <w:rPr>
+          <w:b/>
+          <w:bCs/>
+        </w:rPr>
+      </w:pPr>
+      <w:r>
+        <w:rPr>
+          <w:b/>
+          <w:bCs/>
+        </w:rPr>
+        <w:t xml:space="preserve"> </w:t>
+      </w:r>
+      <w:r>
+        <w:rPr>
+          <w:b/>
+          <w:bCs/>
+        </w:rPr>
+        <w:t>2.1.</w:t>
+      </w:r>
+      <w:r>
+        <w:rPr>
+          <w:b/>
+          <w:bCs/>
+        </w:rPr>
+        <w:t>2</w:t>
+      </w:r>
+      <w:r>
+        <w:rPr>
+          <w:b/>
+          <w:bCs/>
+        </w:rPr>
+        <w:t>. Guest Requirement</w:t>
+      </w:r>
+      <w:r>
+        <w:rPr>
+          <w:b/>
+          <w:bCs/>
+        </w:rPr>
+        <w:t>s</w:t>
+      </w:r>
+    </w:p>
+    <w:p>
+      <w:pPr>
+        <w:ind w:left="1440"/>
+        <w:jc w:val="both"/>
+      </w:pPr>
+      <w:r>
+        <w:t xml:space="preserve">Guests are </w:t>
+      </w:r>
+      <w:r>
+        <w:t>users</w:t>
+      </w:r>
+      <w:r>
+        <w:t xml:space="preserve"> who </w:t>
+      </w:r>
+      <w:r>
+        <w:rPr>
+          <w:b/>
+          <w:bCs/>
+        </w:rPr>
+        <w:t>have not been authenticated</w:t>
+      </w:r>
+      <w:r>
+        <w:t xml:space="preserve"> to the system. They only have limited access the following functions:</w:t>
+      </w:r>
+    </w:p>
+    <w:p>
+      <w:pPr>
+        <w:pStyle w:val="ListParagraph"/>
+        <w:numPr>
+          <w:ilvl w:val="3"/>
+          <w:numId w:val="24"/>
+        </w:numPr>
+        <w:jc w:val="both"/>
+      </w:pPr>
+      <w:r>
+        <w:t xml:space="preserve">View </w:t>
+      </w:r>
+      <w:r>
+        <w:t>J</w:t>
+      </w:r>
+      <w:r>
+        <w:t xml:space="preserve">ob Posting </w:t>
+      </w:r>
+    </w:p>
+    <w:p>
+      <w:pPr>
+        <w:pStyle w:val="ListParagraph"/>
+        <w:numPr>
+          <w:ilvl w:val="3"/>
+          <w:numId w:val="24"/>
+        </w:numPr>
+        <w:jc w:val="both"/>
+      </w:pPr>
+      <w:r>
+        <w:t xml:space="preserve">Login </w:t>
+      </w:r>
+    </w:p>
+    <w:p>
+      <w:pPr>
+        <w:ind w:left="720"/>
+        <w:jc w:val="both"/>
+        <w:rPr>
+          <w:b/>
+          <w:bCs/>
+        </w:rPr>
+      </w:pPr>
+      <w:r>
+        <w:rPr>
+          <w:b/>
+          <w:bCs/>
+        </w:rPr>
+        <w:t>2.1.3. Authenticated User Requirements</w:t>
+      </w:r>
+    </w:p>
+    <w:p>
+      <w:pPr>
+        <w:ind w:left="1440"/>
+        <w:jc w:val="both"/>
+      </w:pPr>
+      <w:r>
+        <w:rPr>
+          <w:b/>
+          <w:bCs/>
+        </w:rPr>
+        <w:t>Authenticated User</w:t>
+      </w:r>
+      <w:r>
+        <w:rPr>
+          <w:b/>
+          <w:bCs/>
+        </w:rPr>
+        <w:t>s</w:t>
+      </w:r>
+      <w:r>
+        <w:t xml:space="preserve"> </w:t>
+      </w:r>
+      <w:r>
+        <w:t xml:space="preserve">are </w:t>
+      </w:r>
+      <w:r>
+        <w:rPr>
+          <w:b/>
+          <w:bCs/>
+        </w:rPr>
+        <w:t>users</w:t>
+      </w:r>
+      <w:r>
+        <w:t xml:space="preserve"> who </w:t>
+      </w:r>
+      <w:r>
+        <w:rPr>
+          <w:b/>
+          <w:bCs/>
+        </w:rPr>
+        <w:t>have been authenticated</w:t>
+      </w:r>
+      <w:r>
+        <w:t xml:space="preserve"> to the system</w:t>
+      </w:r>
+      <w:r>
+        <w:t xml:space="preserve"> through login.</w:t>
+      </w:r>
+      <w:r>
+        <w:t xml:space="preserve"> They </w:t>
+      </w:r>
+      <w:r>
+        <w:t>can</w:t>
+      </w:r>
+      <w:r>
+        <w:t xml:space="preserve"> </w:t>
+      </w:r>
+      <w:r>
+        <w:t>use almost</w:t>
+      </w:r>
+      <w:r>
+        <w:t xml:space="preserve"> access</w:t>
+      </w:r>
+      <w:r>
+        <w:t xml:space="preserve"> to</w:t>
+      </w:r>
+      <w:r>
+        <w:t xml:space="preserve"> </w:t>
+      </w:r>
+      <w:r>
+        <w:t>all</w:t>
+      </w:r>
+      <w:r>
+        <w:t xml:space="preserve"> functions</w:t>
+      </w:r>
+      <w:r>
+        <w:t xml:space="preserve"> .</w:t>
+      </w:r>
+    </w:p>
+    <w:p>
+      <w:pPr>
+        <w:pStyle w:val="ListParagraph"/>
+        <w:numPr>
+          <w:ilvl w:val="0"/>
+          <w:numId w:val="28"/>
+        </w:numPr>
+        <w:jc w:val="both"/>
+        <w:rPr>
+          <w:b/>
+          <w:bCs/>
+        </w:rPr>
+      </w:pPr>
+      <w:r>
+        <w:rPr>
+          <w:b/>
+          <w:bCs/>
+        </w:rPr>
+        <w:t>Edit profile</w:t>
+      </w:r>
+    </w:p>
+    <w:p>
+      <w:pPr>
+        <w:pStyle w:val="ListParagraph"/>
+        <w:numPr>
+          <w:ilvl w:val="0"/>
+          <w:numId w:val="28"/>
+        </w:numPr>
+        <w:jc w:val="both"/>
+      </w:pPr>
+      <w:r>
+        <w:rPr>
+          <w:b/>
+          <w:bCs/>
+        </w:rPr>
+        <w:t>Logout</w:t>
+      </w:r>
+    </w:p>
+    <w:p>
+      <w:pPr>
+        <w:ind w:firstLine="720"/>
+        <w:rPr>
+          <w:b/>
+          <w:bCs/>
+        </w:rPr>
+      </w:pPr>
+      <w:r>
+        <w:rPr>
+          <w:b/>
+          <w:bCs/>
+        </w:rPr>
+        <w:t>2.1.</w:t>
+      </w:r>
+      <w:r>
+        <w:rPr>
+          <w:b/>
+          <w:bCs/>
+        </w:rPr>
+        <w:t>4</w:t>
+      </w:r>
+      <w:r>
+        <w:rPr>
+          <w:b/>
+          <w:bCs/>
+        </w:rPr>
+        <w:t>. Department Requirement</w:t>
+      </w:r>
+      <w:r>
+        <w:rPr>
+          <w:b/>
+          <w:bCs/>
+        </w:rPr>
+        <w:t>s</w:t>
+      </w:r>
+    </w:p>
+    <w:p>
+      <w:pPr>
+        <w:ind w:left="1440"/>
+      </w:pPr>
+      <w:r>
+        <w:t>Department</w:t>
+      </w:r>
+      <w:r>
+        <w:t xml:space="preserve">s are </w:t>
+      </w:r>
+      <w:r>
+        <w:rPr>
+          <w:b/>
+          <w:bCs/>
+        </w:rPr>
+        <w:t>a</w:t>
+      </w:r>
+      <w:r>
+        <w:rPr>
+          <w:b/>
+          <w:bCs/>
+        </w:rPr>
+        <w:t xml:space="preserve">uthenticated </w:t>
+      </w:r>
+      <w:r>
+        <w:rPr>
+          <w:b/>
+          <w:bCs/>
+        </w:rPr>
+        <w:t>u</w:t>
+      </w:r>
+      <w:r>
+        <w:rPr>
+          <w:b/>
+          <w:bCs/>
+        </w:rPr>
+        <w:t>ser</w:t>
+      </w:r>
+      <w:r>
+        <w:rPr>
+          <w:b/>
+          <w:bCs/>
+        </w:rPr>
+        <w:t>s</w:t>
+      </w:r>
+      <w:r>
+        <w:t xml:space="preserve"> </w:t>
+      </w:r>
+      <w:r>
+        <w:t>with “</w:t>
+      </w:r>
+      <w:r>
+        <w:rPr>
+          <w:b/>
+          <w:bCs/>
+        </w:rPr>
+        <w:t>Department</w:t>
+      </w:r>
+      <w:r>
+        <w:t xml:space="preserve">” role </w:t>
+      </w:r>
+      <w:r>
+        <w:t xml:space="preserve">. They can access to the following functions: </w:t>
+      </w:r>
+    </w:p>
+    <w:p>
+      <w:pPr>
+        <w:pStyle w:val="ListParagraph"/>
+        <w:numPr>
+          <w:ilvl w:val="0"/>
+          <w:numId w:val="29"/>
+        </w:numPr>
+        <w:rPr>
+          <w:b/>
+          <w:bCs/>
+        </w:rPr>
+      </w:pPr>
+      <w:r>
+        <w:rPr>
+          <w:b/>
+          <w:bCs/>
+        </w:rPr>
+        <w:t>Post Job Posting</w:t>
+      </w:r>
+    </w:p>
+    <w:p>
+      <w:pPr>
+        <w:pStyle w:val="ListParagraph"/>
+        <w:numPr>
+          <w:ilvl w:val="0"/>
+          <w:numId w:val="29"/>
+        </w:numPr>
+        <w:rPr>
+          <w:b/>
+          <w:bCs/>
+        </w:rPr>
+      </w:pPr>
+      <w:r>
+        <w:rPr>
+          <w:b/>
+          <w:bCs/>
+        </w:rPr>
+        <w:t>View own Job Posting</w:t>
+      </w:r>
+    </w:p>
+    <w:p>
+      <w:pPr>
+        <w:pStyle w:val="ListParagraph"/>
+        <w:numPr>
+          <w:ilvl w:val="0"/>
+          <w:numId w:val="29"/>
+        </w:numPr>
+        <w:rPr>
+          <w:b/>
+          <w:bCs/>
+        </w:rPr>
+      </w:pPr>
+      <w:r>
+        <w:rPr>
+          <w:b/>
+          <w:bCs/>
+        </w:rPr>
+        <w:t>Delete Job Posting</w:t>
+      </w:r>
+      <w:r>
+        <w:tab/>
+      </w:r>
+    </w:p>
+    <w:p>
+      <w:pPr>
+        <w:ind w:left="1440"/>
+      </w:pPr>
+    </w:p>
+    <w:p>
+      <w:pPr>
+        <w:ind w:firstLine="720"/>
+        <w:rPr>
+          <w:b/>
+          <w:bCs/>
+        </w:rPr>
+      </w:pPr>
+      <w:r>
+        <w:rPr>
+          <w:b/>
+          <w:bCs/>
+        </w:rPr>
+        <w:t>2.1.</w:t>
+      </w:r>
+      <w:r>
+        <w:rPr>
+          <w:b/>
+          <w:bCs/>
+        </w:rPr>
+        <w:t>5</w:t>
+      </w:r>
+      <w:r>
+        <w:rPr>
+          <w:b/>
+          <w:bCs/>
+        </w:rPr>
+        <w:t xml:space="preserve">. </w:t>
+      </w:r>
+      <w:r>
+        <w:rPr>
+          <w:b/>
+          <w:bCs/>
+        </w:rPr>
+        <w:t xml:space="preserve">Candidate </w:t>
+      </w:r>
+      <w:r>
+        <w:rPr>
+          <w:b/>
+          <w:bCs/>
+        </w:rPr>
+        <w:t>Requirement</w:t>
+      </w:r>
+      <w:r>
+        <w:rPr>
+          <w:b/>
+          <w:bCs/>
+        </w:rPr>
+        <w:t>s</w:t>
+      </w:r>
+    </w:p>
+    <w:p>
+      <w:pPr>
+        <w:ind w:left="1440"/>
+      </w:pPr>
+      <w:r>
+        <w:t>Candidates</w:t>
+      </w:r>
+      <w:r>
+        <w:t xml:space="preserve"> are </w:t>
+      </w:r>
+      <w:r>
+        <w:rPr>
+          <w:b/>
+          <w:bCs/>
+        </w:rPr>
+        <w:t>a</w:t>
+      </w:r>
+      <w:r>
+        <w:rPr>
+          <w:b/>
+          <w:bCs/>
+        </w:rPr>
+        <w:t xml:space="preserve">uthenticated </w:t>
+      </w:r>
+      <w:r>
+        <w:rPr>
+          <w:b/>
+          <w:bCs/>
+        </w:rPr>
+        <w:t>u</w:t>
+      </w:r>
+      <w:r>
+        <w:rPr>
+          <w:b/>
+          <w:bCs/>
+        </w:rPr>
+        <w:t>ser</w:t>
+      </w:r>
+      <w:r>
+        <w:rPr>
+          <w:b/>
+          <w:bCs/>
+        </w:rPr>
+        <w:t>s</w:t>
+      </w:r>
+      <w:r>
+        <w:rPr>
+          <w:b/>
+          <w:bCs/>
+        </w:rPr>
+        <w:t xml:space="preserve"> </w:t>
+      </w:r>
+      <w:r>
+        <w:t>with “</w:t>
+      </w:r>
+      <w:r>
+        <w:rPr>
+          <w:b/>
+          <w:bCs/>
+        </w:rPr>
+        <w:t>Candidate</w:t>
+      </w:r>
+      <w:r>
+        <w:t xml:space="preserve">” role </w:t>
+      </w:r>
+      <w:r>
+        <w:t xml:space="preserve">. They can access to the following functions: </w:t>
+      </w:r>
+    </w:p>
+    <w:p>
+      <w:pPr>
+        <w:pStyle w:val="ListParagraph"/>
+        <w:numPr>
+          <w:ilvl w:val="0"/>
+          <w:numId w:val="30"/>
+        </w:numPr>
+      </w:pPr>
+      <w:r>
+        <w:rPr>
+          <w:b/>
+          <w:bCs/>
+        </w:rPr>
+        <w:t>Submit Job Application</w:t>
+      </w:r>
+    </w:p>
+    <w:p>
+      <w:pPr>
+        <w:ind w:firstLine="720"/>
+        <w:rPr>
+          <w:b/>
+          <w:bCs/>
+        </w:rPr>
+      </w:pPr>
+      <w:r>
+        <w:rPr>
+          <w:b/>
+          <w:bCs/>
+        </w:rPr>
+        <w:t>2.1.</w:t>
+      </w:r>
+      <w:r>
+        <w:rPr>
+          <w:b/>
+          <w:bCs/>
+        </w:rPr>
+        <w:t>5</w:t>
+      </w:r>
+      <w:r>
+        <w:rPr>
+          <w:b/>
+          <w:bCs/>
+        </w:rPr>
+        <w:t xml:space="preserve">. </w:t>
+      </w:r>
+      <w:r>
+        <w:rPr>
+          <w:b/>
+          <w:bCs/>
+        </w:rPr>
+        <w:t xml:space="preserve"> </w:t>
+      </w:r>
+      <w:r>
+        <w:rPr>
+          <w:b/>
+          <w:bCs/>
+        </w:rPr>
+        <w:t xml:space="preserve">HR Employee </w:t>
+      </w:r>
+      <w:r>
+        <w:rPr>
+          <w:b/>
+          <w:bCs/>
+        </w:rPr>
+        <w:t>Requirement</w:t>
+      </w:r>
+      <w:r>
+        <w:rPr>
+          <w:b/>
+          <w:bCs/>
+        </w:rPr>
+        <w:t>s</w:t>
+      </w:r>
+    </w:p>
+    <w:p>
+      <w:pPr>
+        <w:ind w:left="1440"/>
+      </w:pPr>
+      <w:r>
+        <w:rPr>
+          <w:b/>
+          <w:bCs/>
+        </w:rPr>
+        <w:t>HR Employee</w:t>
+      </w:r>
+      <w:r>
+        <w:rPr>
+          <w:b/>
+          <w:bCs/>
+        </w:rPr>
+        <w:t>s</w:t>
+      </w:r>
+      <w:r>
+        <w:t xml:space="preserve"> are </w:t>
+      </w:r>
+      <w:r>
+        <w:rPr>
+          <w:b/>
+          <w:bCs/>
+        </w:rPr>
+        <w:t>Authenticated User</w:t>
+      </w:r>
+      <w:r>
+        <w:rPr>
+          <w:b/>
+          <w:bCs/>
+        </w:rPr>
+        <w:t>s</w:t>
+      </w:r>
+      <w:r>
+        <w:rPr>
+          <w:b/>
+          <w:bCs/>
+        </w:rPr>
+        <w:t xml:space="preserve"> </w:t>
+      </w:r>
+      <w:r>
+        <w:t>who</w:t>
+      </w:r>
+      <w:r>
+        <w:t xml:space="preserve"> have been authenticated to the system</w:t>
+      </w:r>
+      <w:r>
+        <w:t xml:space="preserve"> </w:t>
+      </w:r>
+      <w:r>
+        <w:t>through</w:t>
+      </w:r>
+      <w:r>
+        <w:t>ing</w:t>
+      </w:r>
+      <w:r>
+        <w:t xml:space="preserve"> </w:t>
+      </w:r>
+      <w:r>
+        <w:rPr>
+          <w:b/>
+          <w:bCs/>
+        </w:rPr>
+        <w:t>login</w:t>
+      </w:r>
+      <w:r>
+        <w:t xml:space="preserve"> with “</w:t>
+      </w:r>
+      <w:r>
+        <w:rPr>
+          <w:b/>
+          <w:bCs/>
+        </w:rPr>
+        <w:t>HR Employee</w:t>
+      </w:r>
+      <w:r>
+        <w:t xml:space="preserve">” role </w:t>
+      </w:r>
+      <w:r>
+        <w:t xml:space="preserve">. They can access to the following functions: </w:t>
+      </w:r>
+    </w:p>
+    <w:p>
+      <w:pPr>
+        <w:ind w:firstLine="720"/>
+        <w:rPr>
+          <w:b/>
+          <w:bCs/>
+        </w:rPr>
+      </w:pPr>
+      <w:r>
+        <w:rPr>
+          <w:b/>
+          <w:bCs/>
+        </w:rPr>
+        <w:t>2.1.</w:t>
+      </w:r>
+      <w:r>
+        <w:rPr>
+          <w:b/>
+          <w:bCs/>
+        </w:rPr>
+        <w:t>6</w:t>
+      </w:r>
+      <w:r>
+        <w:rPr>
+          <w:b/>
+          <w:bCs/>
+        </w:rPr>
+        <w:t xml:space="preserve">. </w:t>
+      </w:r>
+      <w:r>
+        <w:rPr>
+          <w:b/>
+          <w:bCs/>
+        </w:rPr>
+        <w:t>Interviewer</w:t>
+      </w:r>
+      <w:r>
+        <w:rPr>
+          <w:b/>
+          <w:bCs/>
+        </w:rPr>
+        <w:t xml:space="preserve"> </w:t>
+      </w:r>
+      <w:r>
+        <w:rPr>
+          <w:b/>
+          <w:bCs/>
+        </w:rPr>
+        <w:t>Requirement</w:t>
+      </w:r>
+      <w:r>
+        <w:rPr>
+          <w:b/>
+          <w:bCs/>
+        </w:rPr>
+        <w:t>s</w:t>
+      </w:r>
+    </w:p>
+    <w:p>
+      <w:pPr>
+        <w:ind w:left="1440"/>
+      </w:pPr>
+      <w:r>
+        <w:rPr>
+          <w:b/>
+          <w:bCs/>
+        </w:rPr>
+        <w:t>Interviewer</w:t>
+      </w:r>
+      <w:r>
+        <w:rPr>
+          <w:b/>
+          <w:bCs/>
+        </w:rPr>
+        <w:t>s</w:t>
+      </w:r>
+      <w:r>
+        <w:t xml:space="preserve"> are </w:t>
+      </w:r>
+      <w:r>
+        <w:rPr>
+          <w:b/>
+          <w:bCs/>
+        </w:rPr>
+        <w:t>a</w:t>
+      </w:r>
+      <w:r>
+        <w:rPr>
+          <w:b/>
+          <w:bCs/>
+        </w:rPr>
+        <w:t xml:space="preserve">uthenticated </w:t>
+      </w:r>
+      <w:r>
+        <w:rPr>
+          <w:b/>
+          <w:bCs/>
+        </w:rPr>
+        <w:t>u</w:t>
+      </w:r>
+      <w:r>
+        <w:rPr>
+          <w:b/>
+          <w:bCs/>
+        </w:rPr>
+        <w:t>ser</w:t>
+      </w:r>
+      <w:r>
+        <w:rPr>
+          <w:b/>
+          <w:bCs/>
+        </w:rPr>
+        <w:t>s</w:t>
+      </w:r>
+      <w:r>
+        <w:rPr>
+          <w:b/>
+          <w:bCs/>
+        </w:rPr>
+        <w:t xml:space="preserve"> </w:t>
+      </w:r>
+      <w:r>
+        <w:t>who</w:t>
+      </w:r>
+      <w:r>
+        <w:t xml:space="preserve"> have been authenticated to the system</w:t>
+      </w:r>
+      <w:r>
+        <w:t xml:space="preserve"> </w:t>
+      </w:r>
+      <w:r>
+        <w:t>through</w:t>
+      </w:r>
+      <w:r>
+        <w:t>ing</w:t>
+      </w:r>
+      <w:r>
+        <w:t xml:space="preserve"> </w:t>
+      </w:r>
+      <w:r>
+        <w:rPr>
+          <w:b/>
+          <w:bCs/>
+        </w:rPr>
+        <w:t>login</w:t>
+      </w:r>
+      <w:r>
+        <w:t xml:space="preserve"> with “</w:t>
+      </w:r>
+      <w:r>
+        <w:rPr>
+          <w:b/>
+          <w:bCs/>
+        </w:rPr>
+        <w:t>Interviewer</w:t>
+      </w:r>
+      <w:r>
+        <w:t xml:space="preserve">” role </w:t>
+      </w:r>
+      <w:r>
+        <w:t xml:space="preserve">. They can access to the following functions: </w:t>
+      </w:r>
+    </w:p>
+    <w:p>
+      <w:pPr>
+        <w:ind w:left="720"/>
+        <w:rPr>
+          <w:b/>
+          <w:bCs/>
+        </w:rPr>
+      </w:pPr>
+      <w:r>
+        <w:rPr>
+          <w:b/>
+          <w:bCs/>
+        </w:rPr>
+        <w:lastRenderedPageBreak/>
+        <w:t>2.1.</w:t>
+      </w:r>
+      <w:r>
+        <w:rPr>
+          <w:b/>
+          <w:bCs/>
+        </w:rPr>
+        <w:t>7</w:t>
+      </w:r>
+      <w:r>
+        <w:rPr>
+          <w:b/>
+          <w:bCs/>
+        </w:rPr>
+        <w:t xml:space="preserve">. </w:t>
+      </w:r>
+      <w:r>
+        <w:rPr>
+          <w:b/>
+          <w:bCs/>
+        </w:rPr>
+        <w:t>HR manager</w:t>
+      </w:r>
+      <w:r>
+        <w:rPr>
+          <w:b/>
+          <w:bCs/>
+        </w:rPr>
+        <w:t xml:space="preserve"> </w:t>
+      </w:r>
+      <w:r>
+        <w:rPr>
+          <w:b/>
+          <w:bCs/>
+        </w:rPr>
+        <w:t>Requirement</w:t>
+      </w:r>
+      <w:r>
+        <w:rPr>
+          <w:b/>
+          <w:bCs/>
+        </w:rPr>
+        <w:t>s</w:t>
+      </w:r>
+    </w:p>
+    <w:p>
+      <w:pPr>
+        <w:ind w:left="1440"/>
+      </w:pPr>
+      <w:r>
+        <w:rPr>
+          <w:b/>
+          <w:bCs/>
+        </w:rPr>
+        <w:t xml:space="preserve">HR manager </w:t>
+      </w:r>
+      <w:r>
+        <w:t>is</w:t>
+      </w:r>
+      <w:r>
+        <w:t xml:space="preserve"> </w:t>
+      </w:r>
+      <w:r>
+        <w:rPr>
+          <w:b/>
+          <w:bCs/>
+        </w:rPr>
+        <w:t>a</w:t>
+      </w:r>
+      <w:r>
+        <w:rPr>
+          <w:b/>
+          <w:bCs/>
+        </w:rPr>
+        <w:t xml:space="preserve">uthenticated </w:t>
+      </w:r>
+      <w:r>
+        <w:rPr>
+          <w:b/>
+          <w:bCs/>
+        </w:rPr>
+        <w:t>u</w:t>
+      </w:r>
+      <w:r>
+        <w:rPr>
+          <w:b/>
+          <w:bCs/>
+        </w:rPr>
+        <w:t xml:space="preserve">ser </w:t>
+      </w:r>
+      <w:r>
+        <w:t>who</w:t>
+      </w:r>
+      <w:r>
+        <w:t xml:space="preserve"> have been authenticated to the system</w:t>
+      </w:r>
+      <w:r>
+        <w:t xml:space="preserve"> </w:t>
+      </w:r>
+      <w:r>
+        <w:t>through</w:t>
+      </w:r>
+      <w:r>
+        <w:t>ing</w:t>
+      </w:r>
+      <w:r>
+        <w:t xml:space="preserve"> </w:t>
+      </w:r>
+      <w:r>
+        <w:rPr>
+          <w:b/>
+          <w:bCs/>
+        </w:rPr>
+        <w:t>login</w:t>
+      </w:r>
+      <w:r>
+        <w:t xml:space="preserve"> with “</w:t>
+      </w:r>
+      <w:r>
+        <w:rPr>
+          <w:b/>
+          <w:bCs/>
+        </w:rPr>
+        <w:t>HR manager</w:t>
+      </w:r>
+      <w:r>
+        <w:t xml:space="preserve">” role </w:t>
+      </w:r>
+      <w:r>
+        <w:t xml:space="preserve">. They can access to the following functions: </w:t>
+      </w:r>
+    </w:p>
+    <w:p>
+      <w:pPr>
+        <w:ind w:firstLine="720"/>
+        <w:rPr>
+          <w:b/>
+          <w:bCs/>
+        </w:rPr>
+      </w:pPr>
+      <w:r>
+        <w:rPr>
+          <w:b/>
+          <w:bCs/>
+        </w:rPr>
+        <w:t>2.1.</w:t>
+      </w:r>
+      <w:r>
+        <w:rPr>
+          <w:b/>
+          <w:bCs/>
+        </w:rPr>
+        <w:t>8</w:t>
+      </w:r>
+      <w:r>
+        <w:rPr>
+          <w:b/>
+          <w:bCs/>
+        </w:rPr>
+        <w:t xml:space="preserve">. </w:t>
+      </w:r>
+      <w:r>
+        <w:rPr>
+          <w:b/>
+          <w:bCs/>
+        </w:rPr>
+        <w:t>Admin Requirements</w:t>
+      </w:r>
+    </w:p>
+    <w:p>
+      <w:pPr>
+        <w:ind w:left="1440"/>
+      </w:pPr>
+      <w:r>
+        <w:rPr>
+          <w:b/>
+          <w:bCs/>
+        </w:rPr>
+        <w:t>Admin</w:t>
+      </w:r>
+      <w:r>
+        <w:rPr>
+          <w:b/>
+          <w:bCs/>
+        </w:rPr>
+        <w:t>s</w:t>
+      </w:r>
+      <w:r>
+        <w:rPr>
+          <w:b/>
+          <w:bCs/>
+        </w:rPr>
+        <w:t xml:space="preserve"> </w:t>
+      </w:r>
+      <w:r>
+        <w:t xml:space="preserve">are </w:t>
+      </w:r>
+      <w:r>
+        <w:t>a</w:t>
+      </w:r>
+      <w:r>
+        <w:rPr>
+          <w:b/>
+          <w:bCs/>
+        </w:rPr>
+        <w:t xml:space="preserve">uthenticated </w:t>
+      </w:r>
+      <w:r>
+        <w:rPr>
+          <w:b/>
+          <w:bCs/>
+        </w:rPr>
+        <w:t>u</w:t>
+      </w:r>
+      <w:r>
+        <w:rPr>
+          <w:b/>
+          <w:bCs/>
+        </w:rPr>
+        <w:t>ser</w:t>
+      </w:r>
+      <w:r>
+        <w:rPr>
+          <w:b/>
+          <w:bCs/>
+        </w:rPr>
+        <w:t>s</w:t>
+      </w:r>
+      <w:r>
+        <w:rPr>
+          <w:b/>
+          <w:bCs/>
+        </w:rPr>
+        <w:t xml:space="preserve"> </w:t>
+      </w:r>
+      <w:r>
+        <w:t>who</w:t>
+      </w:r>
+      <w:r>
+        <w:t xml:space="preserve"> have been authenticated to the system</w:t>
+      </w:r>
+      <w:r>
+        <w:t xml:space="preserve"> </w:t>
+      </w:r>
+      <w:r>
+        <w:t>through</w:t>
+      </w:r>
+      <w:r>
+        <w:t>ing</w:t>
+      </w:r>
+      <w:r>
+        <w:t xml:space="preserve"> </w:t>
+      </w:r>
+      <w:r>
+        <w:rPr>
+          <w:b/>
+          <w:bCs/>
+        </w:rPr>
+        <w:t>login</w:t>
+      </w:r>
+      <w:r>
+        <w:t xml:space="preserve"> with “</w:t>
+      </w:r>
+      <w:r>
+        <w:rPr>
+          <w:b/>
+          <w:bCs/>
+        </w:rPr>
+        <w:t>Admin</w:t>
+      </w:r>
+      <w:r>
+        <w:t xml:space="preserve">” role </w:t>
+      </w:r>
+      <w:r>
+        <w:t xml:space="preserve">. They can access to the following functions: </w:t>
+      </w:r>
+    </w:p>
+    <w:p/>
+    <w:p/>
+    <w:p/>
+    <w:p/>
+    <w:p/>
+    <w:p>
+      <w:pPr>
+        <w:pStyle w:val="Heading2"/>
+        <w:numPr>
+          <w:ilvl w:val="1"/>
+          <w:numId w:val="26"/>
+        </w:numPr>
+      </w:pPr>
+      <w:r>
+        <w:t>Business Rule</w:t>
+      </w:r>
+      <w:r>
+        <w:t>s</w:t>
+      </w:r>
+    </w:p>
+    <w:p/>
+    <w:tbl>
+      <w:tblPr>
+        <w:tblStyle w:val="TableGrid"/>
+        <w:tblW w:w="0" w:type="auto"/>
+        <w:tblLook w:val="04A0" w:firstRow="1" w:lastRow="0" w:firstColumn="1" w:lastColumn="0" w:noHBand="0" w:noVBand="1"/>
+      </w:tblPr>
+      <w:tblGrid>
+        <w:gridCol w:w="895"/>
+        <w:gridCol w:w="8145"/>
+      </w:tblGrid>
+      <w:tr>
+        <w:trPr>
+          <w:trHeight w:val="547"/>
+        </w:trPr>
+        <w:tc>
+          <w:tcPr>
+            <w:tcW w:w="895" w:type="dxa"/>
+            <w:shd w:val="clear" w:color="auto" w:fill="E7E6E6" w:themeFill="background2"/>
+            <w:vAlign w:val="center"/>
+          </w:tcPr>
+          <w:p>
+            <w:pPr>
+              <w:jc w:val="center"/>
+            </w:pPr>
+            <w:r>
+              <w:t>ID</w:t>
+            </w:r>
+          </w:p>
+        </w:tc>
+        <w:tc>
+          <w:tcPr>
+            <w:tcW w:w="8145" w:type="dxa"/>
+            <w:shd w:val="clear" w:color="auto" w:fill="E7E6E6" w:themeFill="background2"/>
+            <w:vAlign w:val="center"/>
+          </w:tcPr>
+          <w:p>
+            <w:pPr>
+              <w:jc w:val="center"/>
+            </w:pPr>
+            <w:r>
+              <w:t>R</w:t>
+            </w:r>
+            <w:r>
+              <w:t>ule definition</w:t>
+            </w:r>
+          </w:p>
+        </w:tc>
+      </w:tr>
+      <w:tr>
+        <w:tc>
+          <w:tcPr>
+            <w:tcW w:w="895" w:type="dxa"/>
+          </w:tcPr>
+          <w:p>
+            <w:r>
+              <w:t>BR-1</w:t>
+            </w:r>
+          </w:p>
+        </w:tc>
+        <w:tc>
+          <w:tcPr>
+            <w:tcW w:w="8145" w:type="dxa"/>
+          </w:tcPr>
+          <w:p>
+            <w:pPr>
+              <w:rPr>
+                <w:lang w:val="en-US"/>
+              </w:rPr>
+            </w:pPr>
+            <w:r>
+              <w:t>S</w:t>
+            </w:r>
+            <w:r>
+              <w:rPr>
+                <w:lang w:val="en-US"/>
+              </w:rPr>
+              <w:t>pecific rules about posting job postings such as</w:t>
+            </w:r>
+            <w:r>
+              <w:rPr>
+                <w:lang w:val="en-US"/>
+              </w:rPr>
+              <w:t xml:space="preserve"> Job Title(Job Name Position), Experience requirement, Salary, Welfare,… must be </w:t>
+            </w:r>
+            <w:r>
+              <w:rPr>
+                <w:lang w:val="en-US"/>
+              </w:rPr>
+              <w:t>complete</w:t>
+            </w:r>
+            <w:r>
+              <w:rPr>
+                <w:lang w:val="en-US"/>
+              </w:rPr>
+              <w:t>d</w:t>
+            </w:r>
+            <w:r>
+              <w:rPr>
+                <w:lang w:val="en-US"/>
+              </w:rPr>
+              <w:t xml:space="preserve"> and accurate</w:t>
+            </w:r>
+            <w:r>
+              <w:rPr>
+                <w:lang w:val="en-US"/>
+              </w:rPr>
+              <w:t>d</w:t>
+            </w:r>
+          </w:p>
+        </w:tc>
+      </w:tr>
+      <w:tr>
+        <w:trPr>
+          <w:trHeight w:val="433"/>
+        </w:trPr>
+        <w:tc>
+          <w:tcPr>
+            <w:tcW w:w="895" w:type="dxa"/>
+          </w:tcPr>
+          <w:p>
+            <w:r>
+              <w:t>BR-</w:t>
+            </w:r>
+            <w:r>
+              <w:t>2</w:t>
+            </w:r>
+          </w:p>
+        </w:tc>
+        <w:tc>
+          <w:tcPr>
+            <w:tcW w:w="8145" w:type="dxa"/>
+          </w:tcPr>
+          <w:p>
+            <w:pPr>
+              <w:rPr>
+                <w:lang w:val="en-US"/>
+              </w:rPr>
+            </w:pPr>
+            <w:r>
+              <w:rPr>
+                <w:lang w:val="en-US"/>
+              </w:rPr>
+              <w:t xml:space="preserve">Collecting information, organizing and storing candidate </w:t>
+            </w:r>
+            <w:r>
+              <w:rPr>
+                <w:lang w:val="en-US"/>
+              </w:rPr>
+              <w:t>pro</w:t>
+            </w:r>
+            <w:r>
+              <w:rPr>
+                <w:lang w:val="en-US"/>
+              </w:rPr>
+              <w:t xml:space="preserve">files must be fast </w:t>
+            </w:r>
+            <w:r>
+              <w:rPr>
+                <w:lang w:val="en-US"/>
+              </w:rPr>
+              <w:t>as posible and security</w:t>
+            </w:r>
+          </w:p>
+        </w:tc>
+      </w:tr>
+      <w:tr>
+        <w:tc>
+          <w:tcPr>
+            <w:tcW w:w="895" w:type="dxa"/>
+          </w:tcPr>
+          <w:p>
+            <w:r>
+              <w:t>BR-</w:t>
+            </w:r>
+            <w:r>
+              <w:t>3</w:t>
+            </w:r>
+          </w:p>
+        </w:tc>
+        <w:tc>
+          <w:tcPr>
+            <w:tcW w:w="8145" w:type="dxa"/>
+          </w:tcPr>
+          <w:p>
+            <w:r>
+              <w:t>Departments only post Job Posting that Job Title suitable for them</w:t>
+            </w:r>
+          </w:p>
+        </w:tc>
+      </w:tr>
+      <w:tr>
+        <w:tc>
+          <w:tcPr>
+            <w:tcW w:w="895" w:type="dxa"/>
+          </w:tcPr>
+          <w:p>
+            <w:r>
+              <w:t>BR-4</w:t>
+            </w:r>
+          </w:p>
+        </w:tc>
+        <w:tc>
+          <w:tcPr>
+            <w:tcW w:w="8145" w:type="dxa"/>
+          </w:tcPr>
+          <w:p>
+            <w:r>
+              <w:t xml:space="preserve">Job Posting must be accepted by HR employee </w:t>
+            </w:r>
+          </w:p>
+        </w:tc>
+      </w:tr>
+      <w:tr>
+        <w:tc>
+          <w:tcPr>
+            <w:tcW w:w="895" w:type="dxa"/>
+          </w:tcPr>
+          <w:p>
+            <w:r>
+              <w:t>BR-5</w:t>
+            </w:r>
+          </w:p>
+        </w:tc>
+        <w:tc>
+          <w:tcPr>
+            <w:tcW w:w="8145" w:type="dxa"/>
+          </w:tcPr>
+          <w:p>
+            <w:r>
+              <w:t xml:space="preserve">HR employee must send email for Interviewer about interview schedule </w:t>
+            </w:r>
+          </w:p>
+        </w:tc>
+      </w:tr>
+      <w:tr>
+        <w:tc>
+          <w:tcPr>
+            <w:tcW w:w="895" w:type="dxa"/>
+          </w:tcPr>
+          <w:p>
+            <w:r>
+              <w:t>BR-6</w:t>
+            </w:r>
+          </w:p>
+        </w:tc>
+        <w:tc>
+          <w:tcPr>
+            <w:tcW w:w="8145" w:type="dxa"/>
+          </w:tcPr>
+          <w:p>
+            <w:r>
+              <w:t xml:space="preserve">HR employee must send email for candidate about </w:t>
+            </w:r>
+            <w:r>
+              <w:t>i</w:t>
+            </w:r>
+            <w:r>
+              <w:t>ntervew schedule, Interview result</w:t>
+            </w:r>
+          </w:p>
+        </w:tc>
+      </w:tr>
+      <w:tr>
+        <w:tc>
+          <w:tcPr>
+            <w:tcW w:w="895" w:type="dxa"/>
+          </w:tcPr>
+          <w:p>
+            <w:r>
+              <w:t>BR</w:t>
+            </w:r>
+            <w:r>
+              <w:t>-7</w:t>
+            </w:r>
+          </w:p>
+        </w:tc>
+        <w:tc>
+          <w:tcPr>
+            <w:tcW w:w="8145" w:type="dxa"/>
+          </w:tcPr>
+          <w:p>
+            <w:r>
+              <w:t xml:space="preserve">Interviewer and candidate must send email if </w:t>
+            </w:r>
+            <w:r>
+              <w:t>unaccept</w:t>
+            </w:r>
+            <w:r>
+              <w:t xml:space="preserve">s about schedule </w:t>
+            </w:r>
+          </w:p>
+        </w:tc>
+      </w:tr>
+      <w:tr>
+        <w:tc>
+          <w:tcPr>
+            <w:tcW w:w="895" w:type="dxa"/>
+          </w:tcPr>
+          <w:p>
+            <w:r>
+              <w:t>BR</w:t>
+            </w:r>
+            <w:r>
+              <w:t>-8</w:t>
+            </w:r>
+          </w:p>
+        </w:tc>
+        <w:tc>
+          <w:tcPr>
+            <w:tcW w:w="8145" w:type="dxa"/>
+          </w:tcPr>
+          <w:p>
+            <w:r>
+              <w:t>Interviewer send report for HR manager</w:t>
+            </w:r>
+          </w:p>
+        </w:tc>
+      </w:tr>
+      <w:tr>
+        <w:tc>
+          <w:tcPr>
+            <w:tcW w:w="895" w:type="dxa"/>
+          </w:tcPr>
+          <w:p>
+            <w:r>
+              <w:t>BR</w:t>
+            </w:r>
+            <w:r>
+              <w:t>-9</w:t>
+            </w:r>
+          </w:p>
+        </w:tc>
+        <w:tc>
+          <w:tcPr>
+            <w:tcW w:w="8145" w:type="dxa"/>
+          </w:tcPr>
+          <w:p>
+            <w:pPr>
+              <w:rPr>
+                <w:lang w:val="en-US"/>
+              </w:rPr>
+            </w:pPr>
+            <w:r>
+              <w:t xml:space="preserve">HR </w:t>
+            </w:r>
+            <w:r>
+              <w:t>Manager</w:t>
+            </w:r>
+            <w:r>
+              <w:t xml:space="preserve"> </w:t>
+            </w:r>
+            <w:r>
+              <w:t>evaluates reports to select suitable candidates</w:t>
+            </w:r>
+          </w:p>
+        </w:tc>
+      </w:tr>
+    </w:tbl>
     <w:p/>
     <w:p/>
     <w:p/>
@@ -1456,17 +3248,67 @@
     <w:p/>
     <w:p/>
     <w:p/>
-    <w:p/>
-    <w:p/>
-    <w:p/>
-    <w:p/>
-    <w:p/>
-    <w:p/>
-    <w:p/>
-    <w:p/>
-    <w:p/>
-    <w:p/>
-    <w:p/>
+    <w:p>
+      <w:pPr>
+        <w:pStyle w:val="Heading1"/>
+      </w:pPr>
+      <w:r>
+        <w:lastRenderedPageBreak/>
+        <w:t>FUNCTIONAL REQUIREMENTS</w:t>
+      </w:r>
+    </w:p>
+    <w:p>
+      <w:pPr>
+        <w:rPr>
+          <w:b/>
+          <w:bCs/>
+        </w:rPr>
+      </w:pPr>
+      <w:r>
+        <w:rPr>
+          <w:b/>
+          <w:bCs/>
+        </w:rPr>
+        <w:t xml:space="preserve">          </w:t>
+      </w:r>
+      <w:r>
+        <w:rPr>
+          <w:b/>
+          <w:bCs/>
+        </w:rPr>
+        <w:t xml:space="preserve">3.1. Use Case </w:t>
+      </w:r>
+    </w:p>
+    <w:p>
+      <w:pPr>
+        <w:rPr>
+          <w:b/>
+          <w:bCs/>
+        </w:rPr>
+      </w:pPr>
+      <w:r>
+        <w:rPr>
+          <w:b/>
+          <w:bCs/>
+        </w:rPr>
+        <w:t xml:space="preserve">            </w:t>
+      </w:r>
+      <w:r>
+        <w:rPr>
+          <w:b/>
+          <w:bCs/>
+        </w:rPr>
+        <w:t>3.1.1. Use Case Diagram</w:t>
+      </w:r>
+    </w:p>
+    <w:p>
+      <w:pPr>
+        <w:rPr>
+          <w:b/>
+          <w:bCs/>
+        </w:rPr>
+      </w:pPr>
+    </w:p>
     <w:p/>
     <w:p/>
     <w:p/>
@@ -1481,7 +3323,7 @@
     <w:p/>
     <w:p/>
     <w:sectPr>
-      <w:footerReference w:type="default" r:id="rId9"/>
+      <w:footerReference w:type="default" r:id="rId10"/>
       <w:pgSz w:w="11906" w:h="16838"/>
       <w:pgMar w:top="1132" w:right="1416" w:bottom="1440" w:left="1440" w:header="708" w:footer="708" w:gutter="0"/>
       <w:cols w:space="708"/>
@@ -2149,6 +3991,241 @@
     </w:lvl>
   </w:abstractNum>
   <w:abstractNum w:abstractNumId="5" w15:restartNumberingAfterBreak="0">
+    <w:nsid w:val="309617B8"/>
+    <w:multiLevelType w:val="hybridMultilevel"/>
+    <w:tmpl w:val="6B088EE4"/>
+    <w:lvl w:ilvl="0" w:tplc="04090001">
+      <w:start w:val="1"/>
+      <w:numFmt w:val="bullet"/>
+      <w:lvlText w:val=""/>
+      <w:lvlJc w:val="left"/>
+      <w:pPr>
+        <w:ind w:left="2880" w:hanging="360"/>
+      </w:pPr>
+      <w:rPr>
+        <w:rFonts w:ascii="Symbol" w:hAnsi="Symbol" w:hint="default"/>
+      </w:rPr>
+    </w:lvl>
+    <w:lvl w:ilvl="1" w:tplc="04090003" w:tentative="1">
+      <w:start w:val="1"/>
+      <w:numFmt w:val="bullet"/>
+      <w:lvlText w:val="o"/>
+      <w:lvlJc w:val="left"/>
+      <w:pPr>
+        <w:ind w:left="3600" w:hanging="360"/>
+      </w:pPr>
+      <w:rPr>
+        <w:rFonts w:ascii="Courier New" w:hAnsi="Courier New" w:cs="Courier New" w:hint="default"/>
+      </w:rPr>
+    </w:lvl>
+    <w:lvl w:ilvl="2" w:tplc="04090005" w:tentative="1">
+      <w:start w:val="1"/>
+      <w:numFmt w:val="bullet"/>
+      <w:lvlText w:val=""/>
+      <w:lvlJc w:val="left"/>
+      <w:pPr>
+        <w:ind w:left="4320" w:hanging="360"/>
+      </w:pPr>
+      <w:rPr>
+        <w:rFonts w:ascii="Wingdings" w:hAnsi="Wingdings" w:hint="default"/>
+      </w:rPr>
+    </w:lvl>
+    <w:lvl w:ilvl="3" w:tplc="04090001" w:tentative="1">
+      <w:start w:val="1"/>
+      <w:numFmt w:val="bullet"/>
+      <w:lvlText w:val=""/>
+      <w:lvlJc w:val="left"/>
+      <w:pPr>
+        <w:ind w:left="5040" w:hanging="360"/>
+      </w:pPr>
+      <w:rPr>
+        <w:rFonts w:ascii="Symbol" w:hAnsi="Symbol" w:hint="default"/>
+      </w:rPr>
+    </w:lvl>
+    <w:lvl w:ilvl="4" w:tplc="04090003" w:tentative="1">
+      <w:start w:val="1"/>
+      <w:numFmt w:val="bullet"/>
+      <w:lvlText w:val="o"/>
+      <w:lvlJc w:val="left"/>
+      <w:pPr>
+        <w:ind w:left="5760" w:hanging="360"/>
+      </w:pPr>
+      <w:rPr>
+        <w:rFonts w:ascii="Courier New" w:hAnsi="Courier New" w:cs="Courier New" w:hint="default"/>
+      </w:rPr>
+    </w:lvl>
+    <w:lvl w:ilvl="5" w:tplc="04090005" w:tentative="1">
+      <w:start w:val="1"/>
+      <w:numFmt w:val="bullet"/>
+      <w:lvlText w:val=""/>
+      <w:lvlJc w:val="left"/>
+      <w:pPr>
+        <w:ind w:left="6480" w:hanging="360"/>
+      </w:pPr>
+      <w:rPr>
+        <w:rFonts w:ascii="Wingdings" w:hAnsi="Wingdings" w:hint="default"/>
+      </w:rPr>
+    </w:lvl>
+    <w:lvl w:ilvl="6" w:tplc="04090001" w:tentative="1">
+      <w:start w:val="1"/>
+      <w:numFmt w:val="bullet"/>
+      <w:lvlText w:val=""/>
+      <w:lvlJc w:val="left"/>
+      <w:pPr>
+        <w:ind w:left="7200" w:hanging="360"/>
+      </w:pPr>
+      <w:rPr>
+        <w:rFonts w:ascii="Symbol" w:hAnsi="Symbol" w:hint="default"/>
+      </w:rPr>
+    </w:lvl>
+    <w:lvl w:ilvl="7" w:tplc="04090003" w:tentative="1">
+      <w:start w:val="1"/>
+      <w:numFmt w:val="bullet"/>
+      <w:lvlText w:val="o"/>
+      <w:lvlJc w:val="left"/>
+      <w:pPr>
+        <w:ind w:left="7920" w:hanging="360"/>
+      </w:pPr>
+      <w:rPr>
+        <w:rFonts w:ascii="Courier New" w:hAnsi="Courier New" w:cs="Courier New" w:hint="default"/>
+      </w:rPr>
+    </w:lvl>
+    <w:lvl w:ilvl="8" w:tplc="04090005" w:tentative="1">
+      <w:start w:val="1"/>
+      <w:numFmt w:val="bullet"/>
+      <w:lvlText w:val=""/>
+      <w:lvlJc w:val="left"/>
+      <w:pPr>
+        <w:ind w:left="8640" w:hanging="360"/>
+      </w:pPr>
+      <w:rPr>
+        <w:rFonts w:ascii="Wingdings" w:hAnsi="Wingdings" w:hint="default"/>
+      </w:rPr>
+    </w:lvl>
+  </w:abstractNum>
+  <w:abstractNum w:abstractNumId="6" w15:restartNumberingAfterBreak="0">
+    <w:nsid w:val="3221462A"/>
+    <w:multiLevelType w:val="multilevel"/>
+    <w:tmpl w:val="5212D92A"/>
+    <w:lvl w:ilvl="0">
+      <w:start w:val="2"/>
+      <w:numFmt w:val="decimal"/>
+      <w:pStyle w:val="Heading1"/>
+      <w:lvlText w:val="%1."/>
+      <w:lvlJc w:val="left"/>
+      <w:pPr>
+        <w:ind w:left="720" w:hanging="360"/>
+      </w:pPr>
+      <w:rPr>
+        <w:rFonts w:hint="default"/>
+      </w:rPr>
+    </w:lvl>
+    <w:lvl w:ilvl="1">
+      <w:start w:val="1"/>
+      <w:numFmt w:val="decimal"/>
+      <w:isLgl/>
+      <w:lvlText w:val="%1.%2."/>
+      <w:lvlJc w:val="left"/>
+      <w:pPr>
+        <w:ind w:left="1095" w:hanging="555"/>
+      </w:pPr>
+      <w:rPr>
+        <w:rFonts w:hint="default"/>
+      </w:rPr>
+    </w:lvl>
+    <w:lvl w:ilvl="2">
+      <w:start w:val="5"/>
+      <w:numFmt w:val="decimal"/>
+      <w:isLgl/>
+      <w:lvlText w:val="%1.%2.%3."/>
+      <w:lvlJc w:val="left"/>
+      <w:pPr>
+        <w:ind w:left="1440" w:hanging="720"/>
+      </w:pPr>
+      <w:rPr>
+        <w:rFonts w:hint="default"/>
+      </w:rPr>
+    </w:lvl>
+    <w:lvl w:ilvl="3">
+      <w:start w:val="1"/>
+      <w:numFmt w:val="decimal"/>
+      <w:isLgl/>
+      <w:lvlText w:val="%1.%2.%3.%4."/>
+      <w:lvlJc w:val="left"/>
+      <w:pPr>
+        <w:ind w:left="1620" w:hanging="720"/>
+      </w:pPr>
+      <w:rPr>
+        <w:rFonts w:hint="default"/>
+      </w:rPr>
+    </w:lvl>
+    <w:lvl w:ilvl="4">
+      <w:start w:val="1"/>
+      <w:numFmt w:val="decimal"/>
+      <w:isLgl/>
+      <w:lvlText w:val="%1.%2.%3.%4.%5."/>
+      <w:lvlJc w:val="left"/>
+      <w:pPr>
+        <w:ind w:left="2160" w:hanging="1080"/>
+      </w:pPr>
+      <w:rPr>
+        <w:rFonts w:hint="default"/>
+      </w:rPr>
+    </w:lvl>
+    <w:lvl w:ilvl="5">
+      <w:start w:val="1"/>
+      <w:numFmt w:val="decimal"/>
+      <w:isLgl/>
+      <w:lvlText w:val="%1.%2.%3.%4.%5.%6."/>
+      <w:lvlJc w:val="left"/>
+      <w:pPr>
+        <w:ind w:left="2340" w:hanging="1080"/>
+      </w:pPr>
+      <w:rPr>
+        <w:rFonts w:hint="default"/>
+      </w:rPr>
+    </w:lvl>
+    <w:lvl w:ilvl="6">
+      <w:start w:val="1"/>
+      <w:numFmt w:val="decimal"/>
+      <w:isLgl/>
+      <w:lvlText w:val="%1.%2.%3.%4.%5.%6.%7."/>
+      <w:lvlJc w:val="left"/>
+      <w:pPr>
+        <w:ind w:left="2880" w:hanging="1440"/>
+      </w:pPr>
+      <w:rPr>
+        <w:rFonts w:hint="default"/>
+      </w:rPr>
+    </w:lvl>
+    <w:lvl w:ilvl="7">
+      <w:start w:val="1"/>
+      <w:numFmt w:val="decimal"/>
+      <w:isLgl/>
+      <w:lvlText w:val="%1.%2.%3.%4.%5.%6.%7.%8."/>
+      <w:lvlJc w:val="left"/>
+      <w:pPr>
+        <w:ind w:left="3060" w:hanging="1440"/>
+      </w:pPr>
+      <w:rPr>
+        <w:rFonts w:hint="default"/>
+      </w:rPr>
+    </w:lvl>
+    <w:lvl w:ilvl="8">
+      <w:start w:val="1"/>
+      <w:numFmt w:val="decimal"/>
+      <w:isLgl/>
+      <w:lvlText w:val="%1.%2.%3.%4.%5.%6.%7.%8.%9."/>
+      <w:lvlJc w:val="left"/>
+      <w:pPr>
+        <w:ind w:left="3600" w:hanging="1800"/>
+      </w:pPr>
+      <w:rPr>
+        <w:rFonts w:hint="default"/>
+      </w:rPr>
+    </w:lvl>
+  </w:abstractNum>
+  <w:abstractNum w:abstractNumId="7" w15:restartNumberingAfterBreak="0">
     <w:nsid w:val="33422EA8"/>
     <w:multiLevelType w:val="hybridMultilevel"/>
     <w:tmpl w:val="1BB8E0E0"/>
@@ -2261,7 +4338,7 @@
       </w:rPr>
     </w:lvl>
   </w:abstractNum>
-  <w:abstractNum w:abstractNumId="6" w15:restartNumberingAfterBreak="0">
+  <w:abstractNum w:abstractNumId="8" w15:restartNumberingAfterBreak="0">
     <w:nsid w:val="3A562718"/>
     <w:multiLevelType w:val="hybridMultilevel"/>
     <w:tmpl w:val="7DFE045C"/>
@@ -2350,7 +4427,7 @@
       </w:pPr>
     </w:lvl>
   </w:abstractNum>
-  <w:abstractNum w:abstractNumId="7" w15:restartNumberingAfterBreak="0">
+  <w:abstractNum w:abstractNumId="9" w15:restartNumberingAfterBreak="0">
     <w:nsid w:val="3E521C4D"/>
     <w:multiLevelType w:val="hybridMultilevel"/>
     <w:tmpl w:val="FD5402D8"/>
@@ -2463,7 +4540,7 @@
       </w:rPr>
     </w:lvl>
   </w:abstractNum>
-  <w:abstractNum w:abstractNumId="8" w15:restartNumberingAfterBreak="0">
+  <w:abstractNum w:abstractNumId="10" w15:restartNumberingAfterBreak="0">
     <w:nsid w:val="40B516BB"/>
     <w:multiLevelType w:val="hybridMultilevel"/>
     <w:tmpl w:val="65CCAF02"/>
@@ -2576,7 +4653,128 @@
       </w:rPr>
     </w:lvl>
   </w:abstractNum>
-  <w:abstractNum w:abstractNumId="9" w15:restartNumberingAfterBreak="0">
+  <w:abstractNum w:abstractNumId="11" w15:restartNumberingAfterBreak="0">
+    <w:nsid w:val="42FF779B"/>
+    <w:multiLevelType w:val="multilevel"/>
+    <w:tmpl w:val="0E3A058E"/>
+    <w:lvl w:ilvl="0">
+      <w:start w:val="2"/>
+      <w:numFmt w:val="decimal"/>
+      <w:lvlText w:val="%1."/>
+      <w:lvlJc w:val="left"/>
+      <w:pPr>
+        <w:ind w:left="720" w:hanging="360"/>
+      </w:pPr>
+      <w:rPr>
+        <w:rFonts w:hint="default"/>
+      </w:rPr>
+    </w:lvl>
+    <w:lvl w:ilvl="1">
+      <w:start w:val="1"/>
+      <w:numFmt w:val="decimal"/>
+      <w:isLgl/>
+      <w:lvlText w:val="%1.%2."/>
+      <w:lvlJc w:val="left"/>
+      <w:pPr>
+        <w:ind w:left="1095" w:hanging="555"/>
+      </w:pPr>
+      <w:rPr>
+        <w:rFonts w:hint="default"/>
+      </w:rPr>
+    </w:lvl>
+    <w:lvl w:ilvl="2">
+      <w:start w:val="5"/>
+      <w:numFmt w:val="decimal"/>
+      <w:isLgl/>
+      <w:lvlText w:val="%1.%2.%3."/>
+      <w:lvlJc w:val="left"/>
+      <w:pPr>
+        <w:ind w:left="1440" w:hanging="720"/>
+      </w:pPr>
+      <w:rPr>
+        <w:rFonts w:hint="default"/>
+      </w:rPr>
+    </w:lvl>
+    <w:lvl w:ilvl="3">
+      <w:start w:val="1"/>
+      <w:numFmt w:val="decimal"/>
+      <w:isLgl/>
+      <w:lvlText w:val="%1.%2.%3.%4."/>
+      <w:lvlJc w:val="left"/>
+      <w:pPr>
+        <w:ind w:left="1620" w:hanging="720"/>
+      </w:pPr>
+      <w:rPr>
+        <w:rFonts w:hint="default"/>
+      </w:rPr>
+    </w:lvl>
+    <w:lvl w:ilvl="4">
+      <w:start w:val="1"/>
+      <w:numFmt w:val="decimal"/>
+      <w:isLgl/>
+      <w:lvlText w:val="%1.%2.%3.%4.%5."/>
+      <w:lvlJc w:val="left"/>
+      <w:pPr>
+        <w:ind w:left="2160" w:hanging="1080"/>
+      </w:pPr>
+      <w:rPr>
+        <w:rFonts w:hint="default"/>
+      </w:rPr>
+    </w:lvl>
+    <w:lvl w:ilvl="5">
+      <w:start w:val="1"/>
+      <w:numFmt w:val="decimal"/>
+      <w:isLgl/>
+      <w:lvlText w:val="%1.%2.%3.%4.%5.%6."/>
+      <w:lvlJc w:val="left"/>
+      <w:pPr>
+        <w:ind w:left="2340" w:hanging="1080"/>
+      </w:pPr>
+      <w:rPr>
+        <w:rFonts w:hint="default"/>
+      </w:rPr>
+    </w:lvl>
+    <w:lvl w:ilvl="6">
+      <w:start w:val="1"/>
+      <w:numFmt w:val="decimal"/>
+      <w:isLgl/>
+      <w:lvlText w:val="%1.%2.%3.%4.%5.%6.%7."/>
+      <w:lvlJc w:val="left"/>
+      <w:pPr>
+        <w:ind w:left="2880" w:hanging="1440"/>
+      </w:pPr>
+      <w:rPr>
+        <w:rFonts w:hint="default"/>
+      </w:rPr>
+    </w:lvl>
+    <w:lvl w:ilvl="7">
+      <w:start w:val="1"/>
+      <w:numFmt w:val="decimal"/>
+      <w:isLgl/>
+      <w:lvlText w:val="%1.%2.%3.%4.%5.%6.%7.%8."/>
+      <w:lvlJc w:val="left"/>
+      <w:pPr>
+        <w:ind w:left="3060" w:hanging="1440"/>
+      </w:pPr>
+      <w:rPr>
+        <w:rFonts w:hint="default"/>
+      </w:rPr>
+    </w:lvl>
+    <w:lvl w:ilvl="8">
+      <w:start w:val="1"/>
+      <w:numFmt w:val="decimal"/>
+      <w:isLgl/>
+      <w:lvlText w:val="%1.%2.%3.%4.%5.%6.%7.%8.%9."/>
+      <w:lvlJc w:val="left"/>
+      <w:pPr>
+        <w:ind w:left="3600" w:hanging="1800"/>
+      </w:pPr>
+      <w:rPr>
+        <w:rFonts w:hint="default"/>
+      </w:rPr>
+    </w:lvl>
+  </w:abstractNum>
+  <w:abstractNum w:abstractNumId="12" w15:restartNumberingAfterBreak="0">
     <w:nsid w:val="4EA436F1"/>
     <w:multiLevelType w:val="hybridMultilevel"/>
     <w:tmpl w:val="12AA610A"/>
@@ -2690,10 +4888,10 @@
       </w:pPr>
     </w:lvl>
   </w:abstractNum>
-  <w:abstractNum w:abstractNumId="10" w15:restartNumberingAfterBreak="0">
+  <w:abstractNum w:abstractNumId="13" w15:restartNumberingAfterBreak="0">
     <w:nsid w:val="4F6A6188"/>
     <w:multiLevelType w:val="hybridMultilevel"/>
-    <w:tmpl w:val="97F8B176"/>
+    <w:tmpl w:val="E5DCA9E4"/>
     <w:lvl w:ilvl="0" w:tplc="04090001">
       <w:start w:val="1"/>
       <w:numFmt w:val="bullet"/>
@@ -2706,7 +4904,7 @@
         <w:rFonts w:ascii="Symbol" w:hAnsi="Symbol" w:hint="default"/>
       </w:rPr>
     </w:lvl>
-    <w:lvl w:ilvl="1" w:tplc="04090003" w:tentative="1">
+    <w:lvl w:ilvl="1" w:tplc="04090003">
       <w:start w:val="1"/>
       <w:numFmt w:val="bullet"/>
       <w:lvlText w:val="o"/>
@@ -2718,7 +4916,7 @@
         <w:rFonts w:ascii="Courier New" w:hAnsi="Courier New" w:cs="Courier New" w:hint="default"/>
       </w:rPr>
     </w:lvl>
-    <w:lvl w:ilvl="2" w:tplc="04090005" w:tentative="1">
+    <w:lvl w:ilvl="2" w:tplc="04090005">
       <w:start w:val="1"/>
       <w:numFmt w:val="bullet"/>
       <w:lvlText w:val=""/>
@@ -2730,7 +4928,7 @@
         <w:rFonts w:ascii="Wingdings" w:hAnsi="Wingdings" w:hint="default"/>
       </w:rPr>
     </w:lvl>
-    <w:lvl w:ilvl="3" w:tplc="04090001" w:tentative="1">
+    <w:lvl w:ilvl="3" w:tplc="04090001">
       <w:start w:val="1"/>
       <w:numFmt w:val="bullet"/>
       <w:lvlText w:val=""/>
@@ -2742,7 +4940,7 @@
         <w:rFonts w:ascii="Symbol" w:hAnsi="Symbol" w:hint="default"/>
       </w:rPr>
     </w:lvl>
-    <w:lvl w:ilvl="4" w:tplc="04090003" w:tentative="1">
+    <w:lvl w:ilvl="4" w:tplc="04090003">
       <w:start w:val="1"/>
       <w:numFmt w:val="bullet"/>
       <w:lvlText w:val="o"/>
@@ -2803,7 +5001,7 @@
       </w:rPr>
     </w:lvl>
   </w:abstractNum>
-  <w:abstractNum w:abstractNumId="11" w15:restartNumberingAfterBreak="0">
+  <w:abstractNum w:abstractNumId="14" w15:restartNumberingAfterBreak="0">
     <w:nsid w:val="4FB065CA"/>
     <w:multiLevelType w:val="hybridMultilevel"/>
     <w:tmpl w:val="60A2A07A"/>
@@ -2892,7 +5090,7 @@
       </w:pPr>
     </w:lvl>
   </w:abstractNum>
-  <w:abstractNum w:abstractNumId="12" w15:restartNumberingAfterBreak="0">
+  <w:abstractNum w:abstractNumId="15" w15:restartNumberingAfterBreak="0">
     <w:nsid w:val="5C810E34"/>
     <w:multiLevelType w:val="hybridMultilevel"/>
     <w:tmpl w:val="3944453A"/>
@@ -3005,7 +5203,7 @@
       </w:rPr>
     </w:lvl>
   </w:abstractNum>
-  <w:abstractNum w:abstractNumId="13" w15:restartNumberingAfterBreak="0">
+  <w:abstractNum w:abstractNumId="16" w15:restartNumberingAfterBreak="0">
     <w:nsid w:val="5CBA0294"/>
     <w:multiLevelType w:val="hybridMultilevel"/>
     <w:tmpl w:val="E7DC7108"/>
@@ -3094,7 +5292,120 @@
       </w:pPr>
     </w:lvl>
   </w:abstractNum>
-  <w:abstractNum w:abstractNumId="14" w15:restartNumberingAfterBreak="0">
+  <w:abstractNum w:abstractNumId="17" w15:restartNumberingAfterBreak="0">
+    <w:nsid w:val="5EA77BFF"/>
+    <w:multiLevelType w:val="hybridMultilevel"/>
+    <w:tmpl w:val="83B0919C"/>
+    <w:lvl w:ilvl="0" w:tplc="04090001">
+      <w:start w:val="1"/>
+      <w:numFmt w:val="bullet"/>
+      <w:lvlText w:val=""/>
+      <w:lvlJc w:val="left"/>
+      <w:pPr>
+        <w:ind w:left="2880" w:hanging="360"/>
+      </w:pPr>
+      <w:rPr>
+        <w:rFonts w:ascii="Symbol" w:hAnsi="Symbol" w:hint="default"/>
+      </w:rPr>
+    </w:lvl>
+    <w:lvl w:ilvl="1" w:tplc="04090003" w:tentative="1">
+      <w:start w:val="1"/>
+      <w:numFmt w:val="bullet"/>
+      <w:lvlText w:val="o"/>
+      <w:lvlJc w:val="left"/>
+      <w:pPr>
+        <w:ind w:left="3600" w:hanging="360"/>
+      </w:pPr>
+      <w:rPr>
+        <w:rFonts w:ascii="Courier New" w:hAnsi="Courier New" w:cs="Courier New" w:hint="default"/>
+      </w:rPr>
+    </w:lvl>
+    <w:lvl w:ilvl="2" w:tplc="04090005" w:tentative="1">
+      <w:start w:val="1"/>
+      <w:numFmt w:val="bullet"/>
+      <w:lvlText w:val=""/>
+      <w:lvlJc w:val="left"/>
+      <w:pPr>
+        <w:ind w:left="4320" w:hanging="360"/>
+      </w:pPr>
+      <w:rPr>
+        <w:rFonts w:ascii="Wingdings" w:hAnsi="Wingdings" w:hint="default"/>
+      </w:rPr>
+    </w:lvl>
+    <w:lvl w:ilvl="3" w:tplc="04090001" w:tentative="1">
+      <w:start w:val="1"/>
+      <w:numFmt w:val="bullet"/>
+      <w:lvlText w:val=""/>
+      <w:lvlJc w:val="left"/>
+      <w:pPr>
+        <w:ind w:left="5040" w:hanging="360"/>
+      </w:pPr>
+      <w:rPr>
+        <w:rFonts w:ascii="Symbol" w:hAnsi="Symbol" w:hint="default"/>
+      </w:rPr>
+    </w:lvl>
+    <w:lvl w:ilvl="4" w:tplc="04090003" w:tentative="1">
+      <w:start w:val="1"/>
+      <w:numFmt w:val="bullet"/>
+      <w:lvlText w:val="o"/>
+      <w:lvlJc w:val="left"/>
+      <w:pPr>
+        <w:ind w:left="5760" w:hanging="360"/>
+      </w:pPr>
+      <w:rPr>
+        <w:rFonts w:ascii="Courier New" w:hAnsi="Courier New" w:cs="Courier New" w:hint="default"/>
+      </w:rPr>
+    </w:lvl>
+    <w:lvl w:ilvl="5" w:tplc="04090005" w:tentative="1">
+      <w:start w:val="1"/>
+      <w:numFmt w:val="bullet"/>
+      <w:lvlText w:val=""/>
+      <w:lvlJc w:val="left"/>
+      <w:pPr>
+        <w:ind w:left="6480" w:hanging="360"/>
+      </w:pPr>
+      <w:rPr>
+        <w:rFonts w:ascii="Wingdings" w:hAnsi="Wingdings" w:hint="default"/>
+      </w:rPr>
+    </w:lvl>
+    <w:lvl w:ilvl="6" w:tplc="04090001" w:tentative="1">
+      <w:start w:val="1"/>
+      <w:numFmt w:val="bullet"/>
+      <w:lvlText w:val=""/>
+      <w:lvlJc w:val="left"/>
+      <w:pPr>
+        <w:ind w:left="7200" w:hanging="360"/>
+      </w:pPr>
+      <w:rPr>
+        <w:rFonts w:ascii="Symbol" w:hAnsi="Symbol" w:hint="default"/>
+      </w:rPr>
+    </w:lvl>
+    <w:lvl w:ilvl="7" w:tplc="04090003" w:tentative="1">
+      <w:start w:val="1"/>
+      <w:numFmt w:val="bullet"/>
+      <w:lvlText w:val="o"/>
+      <w:lvlJc w:val="left"/>
+      <w:pPr>
+        <w:ind w:left="7920" w:hanging="360"/>
+      </w:pPr>
+      <w:rPr>
+        <w:rFonts w:ascii="Courier New" w:hAnsi="Courier New" w:cs="Courier New" w:hint="default"/>
+      </w:rPr>
+    </w:lvl>
+    <w:lvl w:ilvl="8" w:tplc="04090005" w:tentative="1">
+      <w:start w:val="1"/>
+      <w:numFmt w:val="bullet"/>
+      <w:lvlText w:val=""/>
+      <w:lvlJc w:val="left"/>
+      <w:pPr>
+        <w:ind w:left="8640" w:hanging="360"/>
+      </w:pPr>
+      <w:rPr>
+        <w:rFonts w:ascii="Wingdings" w:hAnsi="Wingdings" w:hint="default"/>
+      </w:rPr>
+    </w:lvl>
+  </w:abstractNum>
+  <w:abstractNum w:abstractNumId="18" w15:restartNumberingAfterBreak="0">
     <w:nsid w:val="6450190E"/>
     <w:multiLevelType w:val="hybridMultilevel"/>
     <w:tmpl w:val="E7DC7108"/>
@@ -3183,7 +5494,7 @@
       </w:pPr>
     </w:lvl>
   </w:abstractNum>
-  <w:abstractNum w:abstractNumId="15" w15:restartNumberingAfterBreak="0">
+  <w:abstractNum w:abstractNumId="19" w15:restartNumberingAfterBreak="0">
     <w:nsid w:val="67E33098"/>
     <w:multiLevelType w:val="hybridMultilevel"/>
     <w:tmpl w:val="CCC2DDD6"/>
@@ -3297,7 +5608,7 @@
       </w:pPr>
     </w:lvl>
   </w:abstractNum>
-  <w:abstractNum w:abstractNumId="16" w15:restartNumberingAfterBreak="0">
+  <w:abstractNum w:abstractNumId="20" w15:restartNumberingAfterBreak="0">
     <w:nsid w:val="693C5FC0"/>
     <w:multiLevelType w:val="hybridMultilevel"/>
     <w:tmpl w:val="DC8C993E"/>
@@ -3411,7 +5722,96 @@
       </w:pPr>
     </w:lvl>
   </w:abstractNum>
-  <w:abstractNum w:abstractNumId="17" w15:restartNumberingAfterBreak="0">
+  <w:abstractNum w:abstractNumId="21" w15:restartNumberingAfterBreak="0">
+    <w:nsid w:val="6A620AAB"/>
+    <w:multiLevelType w:val="hybridMultilevel"/>
+    <w:tmpl w:val="1960E7D8"/>
+    <w:lvl w:ilvl="0" w:tplc="0409000F">
+      <w:start w:val="1"/>
+      <w:numFmt w:val="decimal"/>
+      <w:lvlText w:val="%1."/>
+      <w:lvlJc w:val="left"/>
+      <w:pPr>
+        <w:ind w:left="720" w:hanging="360"/>
+      </w:pPr>
+      <w:rPr>
+        <w:rFonts w:hint="default"/>
+      </w:rPr>
+    </w:lvl>
+    <w:lvl w:ilvl="1" w:tplc="04090019" w:tentative="1">
+      <w:start w:val="1"/>
+      <w:numFmt w:val="lowerLetter"/>
+      <w:lvlText w:val="%2."/>
+      <w:lvlJc w:val="left"/>
+      <w:pPr>
+        <w:ind w:left="1440" w:hanging="360"/>
+      </w:pPr>
+    </w:lvl>
+    <w:lvl w:ilvl="2" w:tplc="0409001B" w:tentative="1">
+      <w:start w:val="1"/>
+      <w:numFmt w:val="lowerRoman"/>
+      <w:lvlText w:val="%3."/>
+      <w:lvlJc w:val="right"/>
+      <w:pPr>
+        <w:ind w:left="2160" w:hanging="180"/>
+      </w:pPr>
+    </w:lvl>
+    <w:lvl w:ilvl="3" w:tplc="0409000F" w:tentative="1">
+      <w:start w:val="1"/>
+      <w:numFmt w:val="decimal"/>
+      <w:lvlText w:val="%4."/>
+      <w:lvlJc w:val="left"/>
+      <w:pPr>
+        <w:ind w:left="2880" w:hanging="360"/>
+      </w:pPr>
+    </w:lvl>
+    <w:lvl w:ilvl="4" w:tplc="04090019" w:tentative="1">
+      <w:start w:val="1"/>
+      <w:numFmt w:val="lowerLetter"/>
+      <w:lvlText w:val="%5."/>
+      <w:lvlJc w:val="left"/>
+      <w:pPr>
+        <w:ind w:left="3600" w:hanging="360"/>
+      </w:pPr>
+    </w:lvl>
+    <w:lvl w:ilvl="5" w:tplc="0409001B" w:tentative="1">
+      <w:start w:val="1"/>
+      <w:numFmt w:val="lowerRoman"/>
+      <w:lvlText w:val="%6."/>
+      <w:lvlJc w:val="right"/>
+      <w:pPr>
+        <w:ind w:left="4320" w:hanging="180"/>
+      </w:pPr>
+    </w:lvl>
+    <w:lvl w:ilvl="6" w:tplc="0409000F" w:tentative="1">
+      <w:start w:val="1"/>
+      <w:numFmt w:val="decimal"/>
+      <w:lvlText w:val="%7."/>
+      <w:lvlJc w:val="left"/>
+      <w:pPr>
+        <w:ind w:left="5040" w:hanging="360"/>
+      </w:pPr>
+    </w:lvl>
+    <w:lvl w:ilvl="7" w:tplc="04090019" w:tentative="1">
+      <w:start w:val="1"/>
+      <w:numFmt w:val="lowerLetter"/>
+      <w:lvlText w:val="%8."/>
+      <w:lvlJc w:val="left"/>
+      <w:pPr>
+        <w:ind w:left="5760" w:hanging="360"/>
+      </w:pPr>
+    </w:lvl>
+    <w:lvl w:ilvl="8" w:tplc="0409001B" w:tentative="1">
+      <w:start w:val="1"/>
+      <w:numFmt w:val="lowerRoman"/>
+      <w:lvlText w:val="%9."/>
+      <w:lvlJc w:val="right"/>
+      <w:pPr>
+        <w:ind w:left="6480" w:hanging="180"/>
+      </w:pPr>
+    </w:lvl>
+  </w:abstractNum>
+  <w:abstractNum w:abstractNumId="22" w15:restartNumberingAfterBreak="0">
     <w:nsid w:val="6DBB6DAC"/>
     <w:multiLevelType w:val="hybridMultilevel"/>
     <w:tmpl w:val="80D4EC2E"/>
@@ -3524,7 +5924,7 @@
       </w:rPr>
     </w:lvl>
   </w:abstractNum>
-  <w:abstractNum w:abstractNumId="18" w15:restartNumberingAfterBreak="0">
+  <w:abstractNum w:abstractNumId="23" w15:restartNumberingAfterBreak="0">
     <w:nsid w:val="6DD71D09"/>
     <w:multiLevelType w:val="hybridMultilevel"/>
     <w:tmpl w:val="F7565EC6"/>
@@ -3610,7 +6010,7 @@
       </w:pPr>
     </w:lvl>
   </w:abstractNum>
-  <w:abstractNum w:abstractNumId="19" w15:restartNumberingAfterBreak="0">
+  <w:abstractNum w:abstractNumId="24" w15:restartNumberingAfterBreak="0">
     <w:nsid w:val="70385639"/>
     <w:multiLevelType w:val="hybridMultilevel"/>
     <w:tmpl w:val="27E04A0E"/>
@@ -3699,7 +6099,7 @@
       </w:pPr>
     </w:lvl>
   </w:abstractNum>
-  <w:abstractNum w:abstractNumId="20" w15:restartNumberingAfterBreak="0">
+  <w:abstractNum w:abstractNumId="25" w15:restartNumberingAfterBreak="0">
     <w:nsid w:val="712738D7"/>
     <w:multiLevelType w:val="hybridMultilevel"/>
     <w:tmpl w:val="BB2C16A4"/>
@@ -3812,7 +6212,7 @@
       </w:rPr>
     </w:lvl>
   </w:abstractNum>
-  <w:abstractNum w:abstractNumId="21" w15:restartNumberingAfterBreak="0">
+  <w:abstractNum w:abstractNumId="26" w15:restartNumberingAfterBreak="0">
     <w:nsid w:val="742629DD"/>
     <w:multiLevelType w:val="hybridMultilevel"/>
     <w:tmpl w:val="3C60A5AA"/>
@@ -3925,7 +6325,7 @@
       </w:rPr>
     </w:lvl>
   </w:abstractNum>
-  <w:abstractNum w:abstractNumId="22" w15:restartNumberingAfterBreak="0">
+  <w:abstractNum w:abstractNumId="27" w15:restartNumberingAfterBreak="0">
     <w:nsid w:val="7A7F3396"/>
     <w:multiLevelType w:val="hybridMultilevel"/>
     <w:tmpl w:val="8E9C843A"/>
@@ -4014,7 +6414,7 @@
       </w:pPr>
     </w:lvl>
   </w:abstractNum>
-  <w:abstractNum w:abstractNumId="23" w15:restartNumberingAfterBreak="0">
+  <w:abstractNum w:abstractNumId="28" w15:restartNumberingAfterBreak="0">
     <w:nsid w:val="7D405978"/>
     <w:multiLevelType w:val="hybridMultilevel"/>
     <w:tmpl w:val="4434EA80"/>
@@ -4126,11 +6526,124 @@
       </w:rPr>
     </w:lvl>
   </w:abstractNum>
+  <w:abstractNum w:abstractNumId="29" w15:restartNumberingAfterBreak="0">
+    <w:nsid w:val="7F2C14F1"/>
+    <w:multiLevelType w:val="hybridMultilevel"/>
+    <w:tmpl w:val="30988EF4"/>
+    <w:lvl w:ilvl="0" w:tplc="04090001">
+      <w:start w:val="1"/>
+      <w:numFmt w:val="bullet"/>
+      <w:lvlText w:val=""/>
+      <w:lvlJc w:val="left"/>
+      <w:pPr>
+        <w:ind w:left="2880" w:hanging="360"/>
+      </w:pPr>
+      <w:rPr>
+        <w:rFonts w:ascii="Symbol" w:hAnsi="Symbol" w:hint="default"/>
+      </w:rPr>
+    </w:lvl>
+    <w:lvl w:ilvl="1" w:tplc="04090003" w:tentative="1">
+      <w:start w:val="1"/>
+      <w:numFmt w:val="bullet"/>
+      <w:lvlText w:val="o"/>
+      <w:lvlJc w:val="left"/>
+      <w:pPr>
+        <w:ind w:left="3600" w:hanging="360"/>
+      </w:pPr>
+      <w:rPr>
+        <w:rFonts w:ascii="Courier New" w:hAnsi="Courier New" w:cs="Courier New" w:hint="default"/>
+      </w:rPr>
+    </w:lvl>
+    <w:lvl w:ilvl="2" w:tplc="04090005" w:tentative="1">
+      <w:start w:val="1"/>
+      <w:numFmt w:val="bullet"/>
+      <w:lvlText w:val=""/>
+      <w:lvlJc w:val="left"/>
+      <w:pPr>
+        <w:ind w:left="4320" w:hanging="360"/>
+      </w:pPr>
+      <w:rPr>
+        <w:rFonts w:ascii="Wingdings" w:hAnsi="Wingdings" w:hint="default"/>
+      </w:rPr>
+    </w:lvl>
+    <w:lvl w:ilvl="3" w:tplc="04090001" w:tentative="1">
+      <w:start w:val="1"/>
+      <w:numFmt w:val="bullet"/>
+      <w:lvlText w:val=""/>
+      <w:lvlJc w:val="left"/>
+      <w:pPr>
+        <w:ind w:left="5040" w:hanging="360"/>
+      </w:pPr>
+      <w:rPr>
+        <w:rFonts w:ascii="Symbol" w:hAnsi="Symbol" w:hint="default"/>
+      </w:rPr>
+    </w:lvl>
+    <w:lvl w:ilvl="4" w:tplc="04090003" w:tentative="1">
+      <w:start w:val="1"/>
+      <w:numFmt w:val="bullet"/>
+      <w:lvlText w:val="o"/>
+      <w:lvlJc w:val="left"/>
+      <w:pPr>
+        <w:ind w:left="5760" w:hanging="360"/>
+      </w:pPr>
+      <w:rPr>
+        <w:rFonts w:ascii="Courier New" w:hAnsi="Courier New" w:cs="Courier New" w:hint="default"/>
+      </w:rPr>
+    </w:lvl>
+    <w:lvl w:ilvl="5" w:tplc="04090005" w:tentative="1">
+      <w:start w:val="1"/>
+      <w:numFmt w:val="bullet"/>
+      <w:lvlText w:val=""/>
+      <w:lvlJc w:val="left"/>
+      <w:pPr>
+        <w:ind w:left="6480" w:hanging="360"/>
+      </w:pPr>
+      <w:rPr>
+        <w:rFonts w:ascii="Wingdings" w:hAnsi="Wingdings" w:hint="default"/>
+      </w:rPr>
+    </w:lvl>
+    <w:lvl w:ilvl="6" w:tplc="04090001" w:tentative="1">
+      <w:start w:val="1"/>
+      <w:numFmt w:val="bullet"/>
+      <w:lvlText w:val=""/>
+      <w:lvlJc w:val="left"/>
+      <w:pPr>
+        <w:ind w:left="7200" w:hanging="360"/>
+      </w:pPr>
+      <w:rPr>
+        <w:rFonts w:ascii="Symbol" w:hAnsi="Symbol" w:hint="default"/>
+      </w:rPr>
+    </w:lvl>
+    <w:lvl w:ilvl="7" w:tplc="04090003" w:tentative="1">
+      <w:start w:val="1"/>
+      <w:numFmt w:val="bullet"/>
+      <w:lvlText w:val="o"/>
+      <w:lvlJc w:val="left"/>
+      <w:pPr>
+        <w:ind w:left="7920" w:hanging="360"/>
+      </w:pPr>
+      <w:rPr>
+        <w:rFonts w:ascii="Courier New" w:hAnsi="Courier New" w:cs="Courier New" w:hint="default"/>
+      </w:rPr>
+    </w:lvl>
+    <w:lvl w:ilvl="8" w:tplc="04090005" w:tentative="1">
+      <w:start w:val="1"/>
+      <w:numFmt w:val="bullet"/>
+      <w:lvlText w:val=""/>
+      <w:lvlJc w:val="left"/>
+      <w:pPr>
+        <w:ind w:left="8640" w:hanging="360"/>
+      </w:pPr>
+      <w:rPr>
+        <w:rFonts w:ascii="Wingdings" w:hAnsi="Wingdings" w:hint="default"/>
+      </w:rPr>
+    </w:lvl>
+  </w:abstractNum>
   <w:num w:numId="1" w16cid:durableId="1562011168">
-    <w:abstractNumId w:val="23"/>
+    <w:abstractNumId w:val="28"/>
   </w:num>
   <w:num w:numId="2" w16cid:durableId="228809630">
-    <w:abstractNumId w:val="13"/>
+    <w:abstractNumId w:val="16"/>
   </w:num>
   <w:num w:numId="3" w16cid:durableId="1095058168">
     <w:abstractNumId w:val="1"/>
@@ -4139,64 +6652,82 @@
     <w:abstractNumId w:val="4"/>
   </w:num>
   <w:num w:numId="5" w16cid:durableId="1344477648">
-    <w:abstractNumId w:val="12"/>
+    <w:abstractNumId w:val="15"/>
   </w:num>
   <w:num w:numId="6" w16cid:durableId="1565068621">
     <w:abstractNumId w:val="3"/>
   </w:num>
   <w:num w:numId="7" w16cid:durableId="601912177">
-    <w:abstractNumId w:val="21"/>
+    <w:abstractNumId w:val="26"/>
   </w:num>
   <w:num w:numId="8" w16cid:durableId="1535851301">
-    <w:abstractNumId w:val="14"/>
+    <w:abstractNumId w:val="18"/>
   </w:num>
   <w:num w:numId="9" w16cid:durableId="857042526">
     <w:abstractNumId w:val="2"/>
   </w:num>
   <w:num w:numId="10" w16cid:durableId="1218784707">
-    <w:abstractNumId w:val="11"/>
+    <w:abstractNumId w:val="14"/>
   </w:num>
   <w:num w:numId="11" w16cid:durableId="1523594111">
+    <w:abstractNumId w:val="24"/>
+  </w:num>
+  <w:num w:numId="12" w16cid:durableId="228269379">
+    <w:abstractNumId w:val="8"/>
+  </w:num>
+  <w:num w:numId="13" w16cid:durableId="504173973">
+    <w:abstractNumId w:val="27"/>
+  </w:num>
+  <w:num w:numId="14" w16cid:durableId="1569194854">
+    <w:abstractNumId w:val="23"/>
+  </w:num>
+  <w:num w:numId="15" w16cid:durableId="18629295">
+    <w:abstractNumId w:val="25"/>
+  </w:num>
+  <w:num w:numId="16" w16cid:durableId="222644223">
+    <w:abstractNumId w:val="7"/>
+  </w:num>
+  <w:num w:numId="17" w16cid:durableId="175778358">
+    <w:abstractNumId w:val="22"/>
+  </w:num>
+  <w:num w:numId="18" w16cid:durableId="2124185104">
+    <w:abstractNumId w:val="20"/>
+  </w:num>
+  <w:num w:numId="19" w16cid:durableId="804926864">
+    <w:abstractNumId w:val="12"/>
+  </w:num>
+  <w:num w:numId="20" w16cid:durableId="228655766">
     <w:abstractNumId w:val="19"/>
   </w:num>
-  <w:num w:numId="12" w16cid:durableId="228269379">
-    <w:abstractNumId w:val="6"/>
-  </w:num>
-  <w:num w:numId="13" w16cid:durableId="504173973">
-    <w:abstractNumId w:val="22"/>
-  </w:num>
-  <w:num w:numId="14" w16cid:durableId="1569194854">
-    <w:abstractNumId w:val="18"/>
-  </w:num>
-  <w:num w:numId="15" w16cid:durableId="18629295">
-    <w:abstractNumId w:val="20"/>
-  </w:num>
-  <w:num w:numId="16" w16cid:durableId="222644223">
-    <w:abstractNumId w:val="5"/>
-  </w:num>
-  <w:num w:numId="17" w16cid:durableId="175778358">
-    <w:abstractNumId w:val="17"/>
-  </w:num>
-  <w:num w:numId="18" w16cid:durableId="2124185104">
-    <w:abstractNumId w:val="16"/>
-  </w:num>
-  <w:num w:numId="19" w16cid:durableId="804926864">
-    <w:abstractNumId w:val="9"/>
-  </w:num>
-  <w:num w:numId="20" w16cid:durableId="228655766">
-    <w:abstractNumId w:val="15"/>
-  </w:num>
   <w:num w:numId="21" w16cid:durableId="461192942">
-    <w:abstractNumId w:val="8"/>
+    <w:abstractNumId w:val="10"/>
   </w:num>
   <w:num w:numId="22" w16cid:durableId="146938020">
-    <w:abstractNumId w:val="7"/>
+    <w:abstractNumId w:val="9"/>
   </w:num>
   <w:num w:numId="23" w16cid:durableId="1614048923">
     <w:abstractNumId w:val="0"/>
   </w:num>
   <w:num w:numId="24" w16cid:durableId="603611344">
-    <w:abstractNumId w:val="10"/>
+    <w:abstractNumId w:val="13"/>
+  </w:num>
+  <w:num w:numId="25" w16cid:durableId="1975676278">
+    <w:abstractNumId w:val="21"/>
+  </w:num>
+  <w:num w:numId="26" w16cid:durableId="1008294473">
+    <w:abstractNumId w:val="6"/>
+  </w:num>
+  <w:num w:numId="27" w16cid:durableId="1369645758">
+    <w:abstractNumId w:val="11"/>
+  </w:num>
+  <w:num w:numId="28" w16cid:durableId="1824857065">
+    <w:abstractNumId w:val="17"/>
+  </w:num>
+  <w:num w:numId="29" w16cid:durableId="168371648">
+    <w:abstractNumId w:val="29"/>
+  </w:num>
+  <w:num w:numId="30" w16cid:durableId="1653171421">
+    <w:abstractNumId w:val="5"/>
   </w:num>
 </w:numbering>
 </file>
@@ -4608,16 +7139,20 @@
     <w:autoRedefine/>
     <w:uiPriority w:val="9"/>
     <w:qFormat/>
-    <w:rsid w:val="001A20C1"/>
+    <w:rsid w:val="000058B2"/>
     <w:pPr>
       <w:keepNext/>
       <w:keepLines/>
+      <w:numPr>
+        <w:numId w:val="26"/>
+      </w:numPr>
       <w:spacing w:before="240" w:after="0"/>
       <w:outlineLvl w:val="0"/>
     </w:pPr>
     <w:rPr>
       <w:rFonts w:asciiTheme="majorHAnsi" w:eastAsiaTheme="majorEastAsia" w:hAnsiTheme="majorHAnsi" w:cstheme="majorBidi"/>
       <w:b/>
+      <w:bCs/>
       <w:color w:val="C00000"/>
       <w:sz w:val="32"/>
       <w:szCs w:val="32"/>
@@ -4802,10 +7337,11 @@
     <w:basedOn w:val="DefaultParagraphFont"/>
     <w:link w:val="Heading1"/>
     <w:uiPriority w:val="9"/>
-    <w:rsid w:val="001A20C1"/>
+    <w:rsid w:val="000058B2"/>
     <w:rPr>
       <w:rFonts w:asciiTheme="majorHAnsi" w:eastAsiaTheme="majorEastAsia" w:hAnsiTheme="majorHAnsi" w:cstheme="majorBidi"/>
       <w:b/>
+      <w:bCs/>
       <w:color w:val="C00000"/>
       <w:sz w:val="32"/>
       <w:szCs w:val="32"/>

</xml_diff>